<commit_message>
worked on data dictionary
</commit_message>
<xml_diff>
--- a/data_dictionary.docx
+++ b/data_dictionary.docx
@@ -2921,6 +2921,1631 @@
               <w:t>No</w:t>
             </w:r>
           </w:p>
+        </w:tc>
+      </w:tr>
+    </w:tbl>
+    <w:p>
+      <w:pPr>
+        <w:rPr>
+          <w:b/>
+          <w:bCs/>
+          <w:sz w:val="32"/>
+          <w:szCs w:val="32"/>
+        </w:rPr>
+      </w:pPr>
+      <w:r>
+        <w:rPr>
+          <w:b/>
+          <w:bCs/>
+          <w:sz w:val="32"/>
+          <w:szCs w:val="32"/>
+        </w:rPr>
+        <w:lastRenderedPageBreak/>
+        <w:t xml:space="preserve">Table: </w:t>
+      </w:r>
+      <w:proofErr w:type="spellStart"/>
+      <w:r>
+        <w:rPr>
+          <w:b/>
+          <w:bCs/>
+          <w:sz w:val="32"/>
+          <w:szCs w:val="32"/>
+        </w:rPr>
+        <w:t>cities</w:t>
+      </w:r>
+      <w:r>
+        <w:rPr>
+          <w:b/>
+          <w:bCs/>
+          <w:sz w:val="32"/>
+          <w:szCs w:val="32"/>
+        </w:rPr>
+        <w:t>_data</w:t>
+      </w:r>
+      <w:proofErr w:type="spellEnd"/>
+    </w:p>
+    <w:tbl>
+      <w:tblPr>
+        <w:tblStyle w:val="TableGridLight"/>
+        <w:tblW w:w="10525" w:type="dxa"/>
+        <w:tblLook w:val="04A0" w:firstRow="1" w:lastRow="0" w:firstColumn="1" w:lastColumn="0" w:noHBand="0" w:noVBand="1"/>
+      </w:tblPr>
+      <w:tblGrid>
+        <w:gridCol w:w="2701"/>
+        <w:gridCol w:w="1134"/>
+        <w:gridCol w:w="2895"/>
+        <w:gridCol w:w="1199"/>
+        <w:gridCol w:w="1063"/>
+        <w:gridCol w:w="1533"/>
+      </w:tblGrid>
+      <w:tr>
+        <w:tc>
+          <w:tcPr>
+            <w:tcW w:w="2286" w:type="dxa"/>
+            <w:shd w:val="clear" w:color="auto" w:fill="B4C6E7" w:themeFill="accent1" w:themeFillTint="66"/>
+            <w:vAlign w:val="bottom"/>
+          </w:tcPr>
+          <w:p>
+            <w:pPr>
+              <w:rPr>
+                <w:b/>
+                <w:bCs/>
+              </w:rPr>
+            </w:pPr>
+            <w:r>
+              <w:rPr>
+                <w:b/>
+                <w:bCs/>
+              </w:rPr>
+              <w:t xml:space="preserve">Term </w:t>
+            </w:r>
+          </w:p>
+        </w:tc>
+        <w:tc>
+          <w:tcPr>
+            <w:tcW w:w="1185" w:type="dxa"/>
+            <w:shd w:val="clear" w:color="auto" w:fill="B4C6E7" w:themeFill="accent1" w:themeFillTint="66"/>
+            <w:vAlign w:val="bottom"/>
+          </w:tcPr>
+          <w:p>
+            <w:pPr>
+              <w:rPr>
+                <w:b/>
+                <w:bCs/>
+              </w:rPr>
+            </w:pPr>
+            <w:r>
+              <w:rPr>
+                <w:b/>
+                <w:bCs/>
+              </w:rPr>
+              <w:t>Data Type</w:t>
+            </w:r>
+          </w:p>
+        </w:tc>
+        <w:tc>
+          <w:tcPr>
+            <w:tcW w:w="3136" w:type="dxa"/>
+            <w:shd w:val="clear" w:color="auto" w:fill="B4C6E7" w:themeFill="accent1" w:themeFillTint="66"/>
+            <w:vAlign w:val="bottom"/>
+          </w:tcPr>
+          <w:p>
+            <w:pPr>
+              <w:rPr>
+                <w:b/>
+                <w:bCs/>
+              </w:rPr>
+            </w:pPr>
+            <w:r>
+              <w:rPr>
+                <w:b/>
+                <w:bCs/>
+              </w:rPr>
+              <w:t>Description</w:t>
+            </w:r>
+          </w:p>
+        </w:tc>
+        <w:tc>
+          <w:tcPr>
+            <w:tcW w:w="1231" w:type="dxa"/>
+            <w:shd w:val="clear" w:color="auto" w:fill="B4C6E7" w:themeFill="accent1" w:themeFillTint="66"/>
+            <w:vAlign w:val="bottom"/>
+          </w:tcPr>
+          <w:p>
+            <w:pPr>
+              <w:rPr>
+                <w:b/>
+                <w:bCs/>
+              </w:rPr>
+            </w:pPr>
+            <w:r>
+              <w:rPr>
+                <w:b/>
+                <w:bCs/>
+              </w:rPr>
+              <w:t>Accepts Null</w:t>
+            </w:r>
+          </w:p>
+        </w:tc>
+        <w:tc>
+          <w:tcPr>
+            <w:tcW w:w="1078" w:type="dxa"/>
+            <w:shd w:val="clear" w:color="auto" w:fill="B4C6E7" w:themeFill="accent1" w:themeFillTint="66"/>
+            <w:vAlign w:val="bottom"/>
+          </w:tcPr>
+          <w:p>
+            <w:pPr>
+              <w:rPr>
+                <w:b/>
+                <w:bCs/>
+              </w:rPr>
+            </w:pPr>
+            <w:r>
+              <w:rPr>
+                <w:b/>
+                <w:bCs/>
+              </w:rPr>
+              <w:t>Unique</w:t>
+            </w:r>
+          </w:p>
+        </w:tc>
+        <w:tc>
+          <w:tcPr>
+            <w:tcW w:w="1609" w:type="dxa"/>
+            <w:shd w:val="clear" w:color="auto" w:fill="B4C6E7" w:themeFill="accent1" w:themeFillTint="66"/>
+            <w:vAlign w:val="bottom"/>
+          </w:tcPr>
+          <w:p>
+            <w:pPr>
+              <w:rPr>
+                <w:b/>
+                <w:bCs/>
+              </w:rPr>
+            </w:pPr>
+            <w:r>
+              <w:rPr>
+                <w:b/>
+                <w:bCs/>
+              </w:rPr>
+              <w:t>Used as Partition</w:t>
+            </w:r>
+          </w:p>
+        </w:tc>
+      </w:tr>
+      <w:tr>
+        <w:tc>
+          <w:tcPr>
+            <w:tcW w:w="2286" w:type="dxa"/>
+            <w:vAlign w:val="bottom"/>
+          </w:tcPr>
+          <w:p>
+            <w:proofErr w:type="spellStart"/>
+            <w:r>
+              <w:t>visit_id</w:t>
+            </w:r>
+            <w:proofErr w:type="spellEnd"/>
+          </w:p>
+        </w:tc>
+        <w:tc>
+          <w:tcPr>
+            <w:tcW w:w="1185" w:type="dxa"/>
+            <w:vAlign w:val="bottom"/>
+          </w:tcPr>
+          <w:p>
+            <w:r>
+              <w:t>string</w:t>
+            </w:r>
+          </w:p>
+        </w:tc>
+        <w:tc>
+          <w:tcPr>
+            <w:tcW w:w="3136" w:type="dxa"/>
+            <w:vAlign w:val="bottom"/>
+          </w:tcPr>
+          <w:p>
+            <w:r>
+              <w:t>Unique identifier of every visit to the United States</w:t>
+            </w:r>
+          </w:p>
+        </w:tc>
+        <w:tc>
+          <w:tcPr>
+            <w:tcW w:w="1231" w:type="dxa"/>
+            <w:vAlign w:val="bottom"/>
+          </w:tcPr>
+          <w:p>
+            <w:r>
+              <w:t>No</w:t>
+            </w:r>
+          </w:p>
+        </w:tc>
+        <w:tc>
+          <w:tcPr>
+            <w:tcW w:w="1078" w:type="dxa"/>
+            <w:vAlign w:val="bottom"/>
+          </w:tcPr>
+          <w:p>
+            <w:r>
+              <w:t>Yes</w:t>
+            </w:r>
+          </w:p>
+        </w:tc>
+        <w:tc>
+          <w:tcPr>
+            <w:tcW w:w="1609" w:type="dxa"/>
+            <w:vAlign w:val="bottom"/>
+          </w:tcPr>
+          <w:p>
+            <w:r>
+              <w:t>No</w:t>
+            </w:r>
+          </w:p>
+        </w:tc>
+      </w:tr>
+      <w:tr>
+        <w:tc>
+          <w:tcPr>
+            <w:tcW w:w="2286" w:type="dxa"/>
+            <w:vAlign w:val="bottom"/>
+          </w:tcPr>
+          <w:p>
+            <w:proofErr w:type="spellStart"/>
+            <w:r>
+              <w:t>citizen_id</w:t>
+            </w:r>
+            <w:proofErr w:type="spellEnd"/>
+          </w:p>
+        </w:tc>
+        <w:tc>
+          <w:tcPr>
+            <w:tcW w:w="1185" w:type="dxa"/>
+            <w:vAlign w:val="bottom"/>
+          </w:tcPr>
+          <w:p>
+            <w:r>
+              <w:t>integer</w:t>
+            </w:r>
+          </w:p>
+        </w:tc>
+        <w:tc>
+          <w:tcPr>
+            <w:tcW w:w="3136" w:type="dxa"/>
+            <w:vAlign w:val="bottom"/>
+          </w:tcPr>
+          <w:p>
+            <w:r>
+              <w:t>A tourist’s unique identifier, e.g., social security number.</w:t>
+            </w:r>
+          </w:p>
+        </w:tc>
+        <w:tc>
+          <w:tcPr>
+            <w:tcW w:w="1231" w:type="dxa"/>
+            <w:vAlign w:val="bottom"/>
+          </w:tcPr>
+          <w:p>
+            <w:r>
+              <w:t>No</w:t>
+            </w:r>
+          </w:p>
+        </w:tc>
+        <w:tc>
+          <w:tcPr>
+            <w:tcW w:w="1078" w:type="dxa"/>
+            <w:vAlign w:val="bottom"/>
+          </w:tcPr>
+          <w:p>
+            <w:r>
+              <w:t>No</w:t>
+            </w:r>
+          </w:p>
+        </w:tc>
+        <w:tc>
+          <w:tcPr>
+            <w:tcW w:w="1609" w:type="dxa"/>
+            <w:vAlign w:val="bottom"/>
+          </w:tcPr>
+          <w:p>
+            <w:r>
+              <w:t>No</w:t>
+            </w:r>
+          </w:p>
+        </w:tc>
+      </w:tr>
+      <w:tr>
+        <w:tc>
+          <w:tcPr>
+            <w:tcW w:w="2286" w:type="dxa"/>
+            <w:vAlign w:val="bottom"/>
+          </w:tcPr>
+          <w:p>
+            <w:proofErr w:type="spellStart"/>
+            <w:r>
+              <w:t>arrival_yr</w:t>
+            </w:r>
+            <w:proofErr w:type="spellEnd"/>
+          </w:p>
+        </w:tc>
+        <w:tc>
+          <w:tcPr>
+            <w:tcW w:w="1185" w:type="dxa"/>
+            <w:vAlign w:val="bottom"/>
+          </w:tcPr>
+          <w:p>
+            <w:r>
+              <w:t>integer</w:t>
+            </w:r>
+          </w:p>
+        </w:tc>
+        <w:tc>
+          <w:tcPr>
+            <w:tcW w:w="3136" w:type="dxa"/>
+            <w:vAlign w:val="bottom"/>
+          </w:tcPr>
+          <w:p>
+            <w:r>
+              <w:t>Arrival year</w:t>
+            </w:r>
+          </w:p>
+        </w:tc>
+        <w:tc>
+          <w:tcPr>
+            <w:tcW w:w="1231" w:type="dxa"/>
+            <w:vAlign w:val="bottom"/>
+          </w:tcPr>
+          <w:p>
+            <w:r>
+              <w:t>No</w:t>
+            </w:r>
+          </w:p>
+        </w:tc>
+        <w:tc>
+          <w:tcPr>
+            <w:tcW w:w="1078" w:type="dxa"/>
+            <w:vAlign w:val="bottom"/>
+          </w:tcPr>
+          <w:p>
+            <w:r>
+              <w:t>No</w:t>
+            </w:r>
+          </w:p>
+        </w:tc>
+        <w:tc>
+          <w:tcPr>
+            <w:tcW w:w="1609" w:type="dxa"/>
+            <w:vAlign w:val="bottom"/>
+          </w:tcPr>
+          <w:p>
+            <w:r>
+              <w:t>Yes</w:t>
+            </w:r>
+          </w:p>
+        </w:tc>
+      </w:tr>
+      <w:tr>
+        <w:tc>
+          <w:tcPr>
+            <w:tcW w:w="2286" w:type="dxa"/>
+            <w:vAlign w:val="bottom"/>
+          </w:tcPr>
+          <w:p>
+            <w:proofErr w:type="spellStart"/>
+            <w:r>
+              <w:t>arrival_month</w:t>
+            </w:r>
+            <w:proofErr w:type="spellEnd"/>
+          </w:p>
+        </w:tc>
+        <w:tc>
+          <w:tcPr>
+            <w:tcW w:w="1185" w:type="dxa"/>
+            <w:vAlign w:val="bottom"/>
+          </w:tcPr>
+          <w:p>
+            <w:r>
+              <w:t>integer</w:t>
+            </w:r>
+          </w:p>
+        </w:tc>
+        <w:tc>
+          <w:tcPr>
+            <w:tcW w:w="3136" w:type="dxa"/>
+            <w:vAlign w:val="bottom"/>
+          </w:tcPr>
+          <w:p>
+            <w:r>
+              <w:t>Arrival month</w:t>
+            </w:r>
+          </w:p>
+        </w:tc>
+        <w:tc>
+          <w:tcPr>
+            <w:tcW w:w="1231" w:type="dxa"/>
+            <w:vAlign w:val="bottom"/>
+          </w:tcPr>
+          <w:p>
+            <w:r>
+              <w:t>No</w:t>
+            </w:r>
+          </w:p>
+        </w:tc>
+        <w:tc>
+          <w:tcPr>
+            <w:tcW w:w="1078" w:type="dxa"/>
+            <w:vAlign w:val="bottom"/>
+          </w:tcPr>
+          <w:p>
+            <w:r>
+              <w:t>No</w:t>
+            </w:r>
+          </w:p>
+        </w:tc>
+        <w:tc>
+          <w:tcPr>
+            <w:tcW w:w="1609" w:type="dxa"/>
+            <w:vAlign w:val="bottom"/>
+          </w:tcPr>
+          <w:p>
+            <w:r>
+              <w:t>Yes</w:t>
+            </w:r>
+          </w:p>
+        </w:tc>
+      </w:tr>
+      <w:tr>
+        <w:tc>
+          <w:tcPr>
+            <w:tcW w:w="2286" w:type="dxa"/>
+            <w:vAlign w:val="bottom"/>
+          </w:tcPr>
+          <w:p>
+            <w:proofErr w:type="spellStart"/>
+            <w:r>
+              <w:t>citizen_cntry_code</w:t>
+            </w:r>
+            <w:proofErr w:type="spellEnd"/>
+          </w:p>
+        </w:tc>
+        <w:tc>
+          <w:tcPr>
+            <w:tcW w:w="1185" w:type="dxa"/>
+            <w:vAlign w:val="bottom"/>
+          </w:tcPr>
+          <w:p>
+            <w:r>
+              <w:t>integer</w:t>
+            </w:r>
+          </w:p>
+        </w:tc>
+        <w:tc>
+          <w:tcPr>
+            <w:tcW w:w="3136" w:type="dxa"/>
+            <w:vAlign w:val="bottom"/>
+          </w:tcPr>
+          <w:p>
+            <w:r>
+              <w:t>Numeric code for the country the tourist is a legal citizen.</w:t>
+            </w:r>
+          </w:p>
+        </w:tc>
+        <w:tc>
+          <w:tcPr>
+            <w:tcW w:w="1231" w:type="dxa"/>
+            <w:vAlign w:val="bottom"/>
+          </w:tcPr>
+          <w:p>
+            <w:r>
+              <w:t>No</w:t>
+            </w:r>
+          </w:p>
+        </w:tc>
+        <w:tc>
+          <w:tcPr>
+            <w:tcW w:w="1078" w:type="dxa"/>
+            <w:vAlign w:val="bottom"/>
+          </w:tcPr>
+          <w:p>
+            <w:r>
+              <w:t>No</w:t>
+            </w:r>
+          </w:p>
+        </w:tc>
+        <w:tc>
+          <w:tcPr>
+            <w:tcW w:w="1609" w:type="dxa"/>
+            <w:vAlign w:val="bottom"/>
+          </w:tcPr>
+          <w:p>
+            <w:r>
+              <w:t>No</w:t>
+            </w:r>
+          </w:p>
+        </w:tc>
+      </w:tr>
+      <w:tr>
+        <w:tc>
+          <w:tcPr>
+            <w:tcW w:w="2286" w:type="dxa"/>
+            <w:vAlign w:val="bottom"/>
+          </w:tcPr>
+          <w:p>
+            <w:proofErr w:type="spellStart"/>
+            <w:r>
+              <w:t>citizen_country</w:t>
+            </w:r>
+            <w:proofErr w:type="spellEnd"/>
+          </w:p>
+        </w:tc>
+        <w:tc>
+          <w:tcPr>
+            <w:tcW w:w="1185" w:type="dxa"/>
+            <w:vAlign w:val="bottom"/>
+          </w:tcPr>
+          <w:p>
+            <w:r>
+              <w:t>string</w:t>
+            </w:r>
+          </w:p>
+        </w:tc>
+        <w:tc>
+          <w:tcPr>
+            <w:tcW w:w="3136" w:type="dxa"/>
+            <w:vAlign w:val="bottom"/>
+          </w:tcPr>
+          <w:p>
+            <w:r>
+              <w:t>Name of the country of where the tourist is a legal citizen.</w:t>
+            </w:r>
+          </w:p>
+        </w:tc>
+        <w:tc>
+          <w:tcPr>
+            <w:tcW w:w="1231" w:type="dxa"/>
+            <w:vAlign w:val="bottom"/>
+          </w:tcPr>
+          <w:p>
+            <w:r>
+              <w:t>Yes</w:t>
+            </w:r>
+          </w:p>
+        </w:tc>
+        <w:tc>
+          <w:tcPr>
+            <w:tcW w:w="1078" w:type="dxa"/>
+            <w:vAlign w:val="bottom"/>
+          </w:tcPr>
+          <w:p>
+            <w:r>
+              <w:t>No</w:t>
+            </w:r>
+          </w:p>
+        </w:tc>
+        <w:tc>
+          <w:tcPr>
+            <w:tcW w:w="1609" w:type="dxa"/>
+            <w:vAlign w:val="bottom"/>
+          </w:tcPr>
+          <w:p>
+            <w:r>
+              <w:t>No</w:t>
+            </w:r>
+          </w:p>
+        </w:tc>
+      </w:tr>
+      <w:tr>
+        <w:tc>
+          <w:tcPr>
+            <w:tcW w:w="2286" w:type="dxa"/>
+            <w:vAlign w:val="bottom"/>
+          </w:tcPr>
+          <w:p>
+            <w:proofErr w:type="spellStart"/>
+            <w:r>
+              <w:t>residency_cntry_code</w:t>
+            </w:r>
+            <w:proofErr w:type="spellEnd"/>
+          </w:p>
+        </w:tc>
+        <w:tc>
+          <w:tcPr>
+            <w:tcW w:w="1185" w:type="dxa"/>
+            <w:vAlign w:val="bottom"/>
+          </w:tcPr>
+          <w:p>
+            <w:r>
+              <w:t>integer</w:t>
+            </w:r>
+          </w:p>
+        </w:tc>
+        <w:tc>
+          <w:tcPr>
+            <w:tcW w:w="3136" w:type="dxa"/>
+            <w:vAlign w:val="bottom"/>
+          </w:tcPr>
+          <w:p>
+            <w:r>
+              <w:t>Numeric code representing the country as to where the tourist legally resides.</w:t>
+            </w:r>
+          </w:p>
+        </w:tc>
+        <w:tc>
+          <w:tcPr>
+            <w:tcW w:w="1231" w:type="dxa"/>
+            <w:vAlign w:val="bottom"/>
+          </w:tcPr>
+          <w:p>
+            <w:r>
+              <w:t>No</w:t>
+            </w:r>
+          </w:p>
+        </w:tc>
+        <w:tc>
+          <w:tcPr>
+            <w:tcW w:w="1078" w:type="dxa"/>
+            <w:vAlign w:val="bottom"/>
+          </w:tcPr>
+          <w:p>
+            <w:r>
+              <w:t>No</w:t>
+            </w:r>
+          </w:p>
+        </w:tc>
+        <w:tc>
+          <w:tcPr>
+            <w:tcW w:w="1609" w:type="dxa"/>
+            <w:vAlign w:val="bottom"/>
+          </w:tcPr>
+          <w:p>
+            <w:r>
+              <w:t>No</w:t>
+            </w:r>
+          </w:p>
+        </w:tc>
+      </w:tr>
+      <w:tr>
+        <w:tc>
+          <w:tcPr>
+            <w:tcW w:w="2286" w:type="dxa"/>
+            <w:vAlign w:val="bottom"/>
+          </w:tcPr>
+          <w:p>
+            <w:proofErr w:type="spellStart"/>
+            <w:r>
+              <w:t>residency_country</w:t>
+            </w:r>
+            <w:proofErr w:type="spellEnd"/>
+          </w:p>
+        </w:tc>
+        <w:tc>
+          <w:tcPr>
+            <w:tcW w:w="1185" w:type="dxa"/>
+            <w:vAlign w:val="bottom"/>
+          </w:tcPr>
+          <w:p>
+            <w:r>
+              <w:t>string</w:t>
+            </w:r>
+          </w:p>
+        </w:tc>
+        <w:tc>
+          <w:tcPr>
+            <w:tcW w:w="3136" w:type="dxa"/>
+            <w:vAlign w:val="bottom"/>
+          </w:tcPr>
+          <w:p>
+            <w:r>
+              <w:t>Name of the country of where the tourist legally resides</w:t>
+            </w:r>
+          </w:p>
+        </w:tc>
+        <w:tc>
+          <w:tcPr>
+            <w:tcW w:w="1231" w:type="dxa"/>
+            <w:vAlign w:val="bottom"/>
+          </w:tcPr>
+          <w:p>
+            <w:r>
+              <w:t>Yes</w:t>
+            </w:r>
+          </w:p>
+        </w:tc>
+        <w:tc>
+          <w:tcPr>
+            <w:tcW w:w="1078" w:type="dxa"/>
+            <w:vAlign w:val="bottom"/>
+          </w:tcPr>
+          <w:p>
+            <w:r>
+              <w:t>No</w:t>
+            </w:r>
+          </w:p>
+        </w:tc>
+        <w:tc>
+          <w:tcPr>
+            <w:tcW w:w="1609" w:type="dxa"/>
+            <w:vAlign w:val="bottom"/>
+          </w:tcPr>
+          <w:p>
+            <w:r>
+              <w:t>No</w:t>
+            </w:r>
+          </w:p>
+        </w:tc>
+      </w:tr>
+      <w:tr>
+        <w:tc>
+          <w:tcPr>
+            <w:tcW w:w="2286" w:type="dxa"/>
+            <w:vAlign w:val="bottom"/>
+          </w:tcPr>
+          <w:p>
+            <w:r>
+              <w:t>airport</w:t>
+            </w:r>
+          </w:p>
+        </w:tc>
+        <w:tc>
+          <w:tcPr>
+            <w:tcW w:w="1185" w:type="dxa"/>
+            <w:vAlign w:val="bottom"/>
+          </w:tcPr>
+          <w:p>
+            <w:r>
+              <w:t>string</w:t>
+            </w:r>
+          </w:p>
+        </w:tc>
+        <w:tc>
+          <w:tcPr>
+            <w:tcW w:w="3136" w:type="dxa"/>
+            <w:vAlign w:val="bottom"/>
+          </w:tcPr>
+          <w:p>
+            <w:r>
+              <w:t>Unique airport ID, i.e., IATA or ICAO code</w:t>
+            </w:r>
+          </w:p>
+        </w:tc>
+        <w:tc>
+          <w:tcPr>
+            <w:tcW w:w="1231" w:type="dxa"/>
+            <w:vAlign w:val="bottom"/>
+          </w:tcPr>
+          <w:p>
+            <w:r>
+              <w:t>No</w:t>
+            </w:r>
+          </w:p>
+        </w:tc>
+        <w:tc>
+          <w:tcPr>
+            <w:tcW w:w="1078" w:type="dxa"/>
+            <w:vAlign w:val="bottom"/>
+          </w:tcPr>
+          <w:p>
+            <w:r>
+              <w:t>No</w:t>
+            </w:r>
+          </w:p>
+        </w:tc>
+        <w:tc>
+          <w:tcPr>
+            <w:tcW w:w="1609" w:type="dxa"/>
+            <w:vAlign w:val="bottom"/>
+          </w:tcPr>
+          <w:p>
+            <w:r>
+              <w:t>No</w:t>
+            </w:r>
+          </w:p>
+        </w:tc>
+      </w:tr>
+      <w:tr>
+        <w:tc>
+          <w:tcPr>
+            <w:tcW w:w="2286" w:type="dxa"/>
+            <w:vAlign w:val="bottom"/>
+          </w:tcPr>
+          <w:p>
+            <w:proofErr w:type="spellStart"/>
+            <w:r>
+              <w:t>travel_mode</w:t>
+            </w:r>
+            <w:proofErr w:type="spellEnd"/>
+          </w:p>
+        </w:tc>
+        <w:tc>
+          <w:tcPr>
+            <w:tcW w:w="1185" w:type="dxa"/>
+            <w:vAlign w:val="bottom"/>
+          </w:tcPr>
+          <w:p>
+            <w:r>
+              <w:t>string</w:t>
+            </w:r>
+          </w:p>
+        </w:tc>
+        <w:tc>
+          <w:tcPr>
+            <w:tcW w:w="3136" w:type="dxa"/>
+            <w:vAlign w:val="bottom"/>
+          </w:tcPr>
+          <w:p>
+            <w:r>
+              <w:t>Mode of transportation</w:t>
+            </w:r>
+          </w:p>
+        </w:tc>
+        <w:tc>
+          <w:tcPr>
+            <w:tcW w:w="1231" w:type="dxa"/>
+            <w:vAlign w:val="bottom"/>
+          </w:tcPr>
+          <w:p>
+            <w:r>
+              <w:t>No</w:t>
+            </w:r>
+          </w:p>
+        </w:tc>
+        <w:tc>
+          <w:tcPr>
+            <w:tcW w:w="1078" w:type="dxa"/>
+            <w:vAlign w:val="bottom"/>
+          </w:tcPr>
+          <w:p>
+            <w:r>
+              <w:t>No</w:t>
+            </w:r>
+          </w:p>
+        </w:tc>
+        <w:tc>
+          <w:tcPr>
+            <w:tcW w:w="1609" w:type="dxa"/>
+            <w:vAlign w:val="bottom"/>
+          </w:tcPr>
+          <w:p>
+            <w:r>
+              <w:t>No</w:t>
+            </w:r>
+          </w:p>
+        </w:tc>
+      </w:tr>
+      <w:tr>
+        <w:tc>
+          <w:tcPr>
+            <w:tcW w:w="2286" w:type="dxa"/>
+            <w:vAlign w:val="bottom"/>
+          </w:tcPr>
+          <w:p>
+            <w:proofErr w:type="spellStart"/>
+            <w:r>
+              <w:t>airport_state</w:t>
+            </w:r>
+            <w:proofErr w:type="spellEnd"/>
+          </w:p>
+        </w:tc>
+        <w:tc>
+          <w:tcPr>
+            <w:tcW w:w="1185" w:type="dxa"/>
+            <w:vAlign w:val="bottom"/>
+          </w:tcPr>
+          <w:p>
+            <w:r>
+              <w:t>string</w:t>
+            </w:r>
+          </w:p>
+        </w:tc>
+        <w:tc>
+          <w:tcPr>
+            <w:tcW w:w="3136" w:type="dxa"/>
+            <w:vAlign w:val="bottom"/>
+          </w:tcPr>
+          <w:p>
+            <w:r>
+              <w:t>Two-letter code for U.S. state</w:t>
+            </w:r>
+          </w:p>
+        </w:tc>
+        <w:tc>
+          <w:tcPr>
+            <w:tcW w:w="1231" w:type="dxa"/>
+            <w:vAlign w:val="bottom"/>
+          </w:tcPr>
+          <w:p>
+            <w:r>
+              <w:t>Yes</w:t>
+            </w:r>
+          </w:p>
+        </w:tc>
+        <w:tc>
+          <w:tcPr>
+            <w:tcW w:w="1078" w:type="dxa"/>
+            <w:vAlign w:val="bottom"/>
+          </w:tcPr>
+          <w:p>
+            <w:r>
+              <w:t>No</w:t>
+            </w:r>
+          </w:p>
+        </w:tc>
+        <w:tc>
+          <w:tcPr>
+            <w:tcW w:w="1609" w:type="dxa"/>
+            <w:vAlign w:val="bottom"/>
+          </w:tcPr>
+          <w:p>
+            <w:r>
+              <w:t>No</w:t>
+            </w:r>
+          </w:p>
+        </w:tc>
+      </w:tr>
+      <w:tr>
+        <w:tc>
+          <w:tcPr>
+            <w:tcW w:w="2286" w:type="dxa"/>
+            <w:vAlign w:val="bottom"/>
+          </w:tcPr>
+          <w:p>
+            <w:proofErr w:type="spellStart"/>
+            <w:r>
+              <w:t>reason_for_travel</w:t>
+            </w:r>
+            <w:proofErr w:type="spellEnd"/>
+          </w:p>
+        </w:tc>
+        <w:tc>
+          <w:tcPr>
+            <w:tcW w:w="1185" w:type="dxa"/>
+            <w:vAlign w:val="bottom"/>
+          </w:tcPr>
+          <w:p>
+            <w:r>
+              <w:t>string</w:t>
+            </w:r>
+          </w:p>
+        </w:tc>
+        <w:tc>
+          <w:tcPr>
+            <w:tcW w:w="3136" w:type="dxa"/>
+            <w:vAlign w:val="bottom"/>
+          </w:tcPr>
+          <w:p>
+            <w:r>
+              <w:t>Reason for travel, e.g., business, pleasure, or student.</w:t>
+            </w:r>
+          </w:p>
+        </w:tc>
+        <w:tc>
+          <w:tcPr>
+            <w:tcW w:w="1231" w:type="dxa"/>
+            <w:vAlign w:val="bottom"/>
+          </w:tcPr>
+          <w:p>
+            <w:r>
+              <w:t>No</w:t>
+            </w:r>
+          </w:p>
+        </w:tc>
+        <w:tc>
+          <w:tcPr>
+            <w:tcW w:w="1078" w:type="dxa"/>
+            <w:vAlign w:val="bottom"/>
+          </w:tcPr>
+          <w:p>
+            <w:r>
+              <w:t>No</w:t>
+            </w:r>
+          </w:p>
+        </w:tc>
+        <w:tc>
+          <w:tcPr>
+            <w:tcW w:w="1609" w:type="dxa"/>
+            <w:vAlign w:val="bottom"/>
+          </w:tcPr>
+          <w:p>
+            <w:r>
+              <w:t>No</w:t>
+            </w:r>
+          </w:p>
+        </w:tc>
+      </w:tr>
+      <w:tr>
+        <w:tc>
+          <w:tcPr>
+            <w:tcW w:w="2286" w:type="dxa"/>
+            <w:vAlign w:val="bottom"/>
+          </w:tcPr>
+          <w:p>
+            <w:proofErr w:type="spellStart"/>
+            <w:r>
+              <w:t>num_people</w:t>
+            </w:r>
+            <w:proofErr w:type="spellEnd"/>
+          </w:p>
+        </w:tc>
+        <w:tc>
+          <w:tcPr>
+            <w:tcW w:w="1185" w:type="dxa"/>
+            <w:vAlign w:val="bottom"/>
+          </w:tcPr>
+          <w:p>
+            <w:r>
+              <w:t>integer</w:t>
+            </w:r>
+          </w:p>
+        </w:tc>
+        <w:tc>
+          <w:tcPr>
+            <w:tcW w:w="3136" w:type="dxa"/>
+            <w:vAlign w:val="bottom"/>
+          </w:tcPr>
+          <w:p>
+            <w:r>
+              <w:t>Number of people included in visit. It’s more than one when people reside in the same home.</w:t>
+            </w:r>
+          </w:p>
+        </w:tc>
+        <w:tc>
+          <w:tcPr>
+            <w:tcW w:w="1231" w:type="dxa"/>
+            <w:vAlign w:val="bottom"/>
+          </w:tcPr>
+          <w:p>
+            <w:r>
+              <w:t>No</w:t>
+            </w:r>
+          </w:p>
+        </w:tc>
+        <w:tc>
+          <w:tcPr>
+            <w:tcW w:w="1078" w:type="dxa"/>
+            <w:vAlign w:val="bottom"/>
+          </w:tcPr>
+          <w:p>
+            <w:r>
+              <w:t>No</w:t>
+            </w:r>
+          </w:p>
+        </w:tc>
+        <w:tc>
+          <w:tcPr>
+            <w:tcW w:w="1609" w:type="dxa"/>
+            <w:vAlign w:val="bottom"/>
+          </w:tcPr>
+          <w:p>
+            <w:r>
+              <w:t>No</w:t>
+            </w:r>
+          </w:p>
+        </w:tc>
+      </w:tr>
+      <w:tr>
+        <w:tc>
+          <w:tcPr>
+            <w:tcW w:w="2286" w:type="dxa"/>
+            <w:vAlign w:val="bottom"/>
+          </w:tcPr>
+          <w:p>
+            <w:proofErr w:type="spellStart"/>
+            <w:r>
+              <w:t>maritime_status_arrival</w:t>
+            </w:r>
+            <w:proofErr w:type="spellEnd"/>
+          </w:p>
+        </w:tc>
+        <w:tc>
+          <w:tcPr>
+            <w:tcW w:w="1185" w:type="dxa"/>
+            <w:vAlign w:val="bottom"/>
+          </w:tcPr>
+          <w:p>
+            <w:r>
+              <w:t>string</w:t>
+            </w:r>
+          </w:p>
+        </w:tc>
+        <w:tc>
+          <w:tcPr>
+            <w:tcW w:w="3136" w:type="dxa"/>
+            <w:vAlign w:val="bottom"/>
+          </w:tcPr>
+          <w:p/>
+        </w:tc>
+        <w:tc>
+          <w:tcPr>
+            <w:tcW w:w="1231" w:type="dxa"/>
+            <w:vAlign w:val="bottom"/>
+          </w:tcPr>
+          <w:p>
+            <w:r>
+              <w:t>Yes</w:t>
+            </w:r>
+          </w:p>
+        </w:tc>
+        <w:tc>
+          <w:tcPr>
+            <w:tcW w:w="1078" w:type="dxa"/>
+            <w:vAlign w:val="bottom"/>
+          </w:tcPr>
+          <w:p>
+            <w:r>
+              <w:t>No</w:t>
+            </w:r>
+          </w:p>
+        </w:tc>
+        <w:tc>
+          <w:tcPr>
+            <w:tcW w:w="1609" w:type="dxa"/>
+            <w:vAlign w:val="bottom"/>
+          </w:tcPr>
+          <w:p>
+            <w:r>
+              <w:t>No</w:t>
+            </w:r>
+          </w:p>
+        </w:tc>
+      </w:tr>
+      <w:tr>
+        <w:tc>
+          <w:tcPr>
+            <w:tcW w:w="2286" w:type="dxa"/>
+            <w:vAlign w:val="bottom"/>
+          </w:tcPr>
+          <w:p>
+            <w:proofErr w:type="spellStart"/>
+            <w:r>
+              <w:t>maritime_status_departure</w:t>
+            </w:r>
+            <w:proofErr w:type="spellEnd"/>
+          </w:p>
+        </w:tc>
+        <w:tc>
+          <w:tcPr>
+            <w:tcW w:w="1185" w:type="dxa"/>
+            <w:vAlign w:val="bottom"/>
+          </w:tcPr>
+          <w:p>
+            <w:r>
+              <w:t>string</w:t>
+            </w:r>
+          </w:p>
+        </w:tc>
+        <w:tc>
+          <w:tcPr>
+            <w:tcW w:w="3136" w:type="dxa"/>
+            <w:vAlign w:val="bottom"/>
+          </w:tcPr>
+          <w:p/>
+        </w:tc>
+        <w:tc>
+          <w:tcPr>
+            <w:tcW w:w="1231" w:type="dxa"/>
+            <w:vAlign w:val="bottom"/>
+          </w:tcPr>
+          <w:p>
+            <w:r>
+              <w:t>Yes</w:t>
+            </w:r>
+          </w:p>
+        </w:tc>
+        <w:tc>
+          <w:tcPr>
+            <w:tcW w:w="1078" w:type="dxa"/>
+            <w:vAlign w:val="bottom"/>
+          </w:tcPr>
+          <w:p>
+            <w:r>
+              <w:t>No</w:t>
+            </w:r>
+          </w:p>
+        </w:tc>
+        <w:tc>
+          <w:tcPr>
+            <w:tcW w:w="1609" w:type="dxa"/>
+            <w:vAlign w:val="bottom"/>
+          </w:tcPr>
+          <w:p>
+            <w:r>
+              <w:t>No</w:t>
+            </w:r>
+          </w:p>
+        </w:tc>
+      </w:tr>
+      <w:tr>
+        <w:tc>
+          <w:tcPr>
+            <w:tcW w:w="2286" w:type="dxa"/>
+            <w:vAlign w:val="bottom"/>
+          </w:tcPr>
+          <w:p/>
+        </w:tc>
+        <w:tc>
+          <w:tcPr>
+            <w:tcW w:w="1185" w:type="dxa"/>
+            <w:vAlign w:val="bottom"/>
+          </w:tcPr>
+          <w:p/>
+        </w:tc>
+        <w:tc>
+          <w:tcPr>
+            <w:tcW w:w="3136" w:type="dxa"/>
+            <w:vAlign w:val="bottom"/>
+          </w:tcPr>
+          <w:p/>
+        </w:tc>
+        <w:tc>
+          <w:tcPr>
+            <w:tcW w:w="1231" w:type="dxa"/>
+            <w:vAlign w:val="bottom"/>
+          </w:tcPr>
+          <w:p/>
+        </w:tc>
+        <w:tc>
+          <w:tcPr>
+            <w:tcW w:w="1078" w:type="dxa"/>
+            <w:vAlign w:val="bottom"/>
+          </w:tcPr>
+          <w:p/>
+        </w:tc>
+        <w:tc>
+          <w:tcPr>
+            <w:tcW w:w="1609" w:type="dxa"/>
+            <w:vAlign w:val="bottom"/>
+          </w:tcPr>
+          <w:p/>
+        </w:tc>
+      </w:tr>
+      <w:tr>
+        <w:tc>
+          <w:tcPr>
+            <w:tcW w:w="2286" w:type="dxa"/>
+            <w:vAlign w:val="bottom"/>
+          </w:tcPr>
+          <w:p/>
+        </w:tc>
+        <w:tc>
+          <w:tcPr>
+            <w:tcW w:w="1185" w:type="dxa"/>
+            <w:vAlign w:val="bottom"/>
+          </w:tcPr>
+          <w:p/>
+        </w:tc>
+        <w:tc>
+          <w:tcPr>
+            <w:tcW w:w="3136" w:type="dxa"/>
+            <w:vAlign w:val="bottom"/>
+          </w:tcPr>
+          <w:p/>
+        </w:tc>
+        <w:tc>
+          <w:tcPr>
+            <w:tcW w:w="1231" w:type="dxa"/>
+            <w:vAlign w:val="bottom"/>
+          </w:tcPr>
+          <w:p/>
+        </w:tc>
+        <w:tc>
+          <w:tcPr>
+            <w:tcW w:w="1078" w:type="dxa"/>
+            <w:vAlign w:val="bottom"/>
+          </w:tcPr>
+          <w:p/>
+        </w:tc>
+        <w:tc>
+          <w:tcPr>
+            <w:tcW w:w="1609" w:type="dxa"/>
+            <w:vAlign w:val="bottom"/>
+          </w:tcPr>
+          <w:p/>
+        </w:tc>
+      </w:tr>
+      <w:tr>
+        <w:tc>
+          <w:tcPr>
+            <w:tcW w:w="2286" w:type="dxa"/>
+            <w:vAlign w:val="bottom"/>
+          </w:tcPr>
+          <w:p/>
+        </w:tc>
+        <w:tc>
+          <w:tcPr>
+            <w:tcW w:w="1185" w:type="dxa"/>
+            <w:vAlign w:val="bottom"/>
+          </w:tcPr>
+          <w:p/>
+        </w:tc>
+        <w:tc>
+          <w:tcPr>
+            <w:tcW w:w="3136" w:type="dxa"/>
+            <w:vAlign w:val="bottom"/>
+          </w:tcPr>
+          <w:p/>
+        </w:tc>
+        <w:tc>
+          <w:tcPr>
+            <w:tcW w:w="1231" w:type="dxa"/>
+            <w:vAlign w:val="bottom"/>
+          </w:tcPr>
+          <w:p/>
+        </w:tc>
+        <w:tc>
+          <w:tcPr>
+            <w:tcW w:w="1078" w:type="dxa"/>
+            <w:vAlign w:val="bottom"/>
+          </w:tcPr>
+          <w:p/>
+        </w:tc>
+        <w:tc>
+          <w:tcPr>
+            <w:tcW w:w="1609" w:type="dxa"/>
+            <w:vAlign w:val="bottom"/>
+          </w:tcPr>
+          <w:p/>
+        </w:tc>
+      </w:tr>
+      <w:tr>
+        <w:tc>
+          <w:tcPr>
+            <w:tcW w:w="2286" w:type="dxa"/>
+            <w:vAlign w:val="bottom"/>
+          </w:tcPr>
+          <w:p/>
+        </w:tc>
+        <w:tc>
+          <w:tcPr>
+            <w:tcW w:w="1185" w:type="dxa"/>
+            <w:vAlign w:val="bottom"/>
+          </w:tcPr>
+          <w:p/>
+        </w:tc>
+        <w:tc>
+          <w:tcPr>
+            <w:tcW w:w="3136" w:type="dxa"/>
+            <w:vAlign w:val="bottom"/>
+          </w:tcPr>
+          <w:p/>
+        </w:tc>
+        <w:tc>
+          <w:tcPr>
+            <w:tcW w:w="1231" w:type="dxa"/>
+            <w:vAlign w:val="bottom"/>
+          </w:tcPr>
+          <w:p/>
+        </w:tc>
+        <w:tc>
+          <w:tcPr>
+            <w:tcW w:w="1078" w:type="dxa"/>
+            <w:vAlign w:val="bottom"/>
+          </w:tcPr>
+          <w:p/>
+        </w:tc>
+        <w:tc>
+          <w:tcPr>
+            <w:tcW w:w="1609" w:type="dxa"/>
+            <w:vAlign w:val="bottom"/>
+          </w:tcPr>
+          <w:p/>
+        </w:tc>
+      </w:tr>
+      <w:tr>
+        <w:tc>
+          <w:tcPr>
+            <w:tcW w:w="2286" w:type="dxa"/>
+            <w:vAlign w:val="bottom"/>
+          </w:tcPr>
+          <w:p/>
+        </w:tc>
+        <w:tc>
+          <w:tcPr>
+            <w:tcW w:w="1185" w:type="dxa"/>
+            <w:vAlign w:val="bottom"/>
+          </w:tcPr>
+          <w:p/>
+        </w:tc>
+        <w:tc>
+          <w:tcPr>
+            <w:tcW w:w="3136" w:type="dxa"/>
+            <w:vAlign w:val="bottom"/>
+          </w:tcPr>
+          <w:p/>
+        </w:tc>
+        <w:tc>
+          <w:tcPr>
+            <w:tcW w:w="1231" w:type="dxa"/>
+            <w:vAlign w:val="bottom"/>
+          </w:tcPr>
+          <w:p/>
+        </w:tc>
+        <w:tc>
+          <w:tcPr>
+            <w:tcW w:w="1078" w:type="dxa"/>
+            <w:vAlign w:val="bottom"/>
+          </w:tcPr>
+          <w:p/>
+        </w:tc>
+        <w:tc>
+          <w:tcPr>
+            <w:tcW w:w="1609" w:type="dxa"/>
+            <w:vAlign w:val="bottom"/>
+          </w:tcPr>
+          <w:p/>
+        </w:tc>
+      </w:tr>
+      <w:tr>
+        <w:tc>
+          <w:tcPr>
+            <w:tcW w:w="2286" w:type="dxa"/>
+            <w:vAlign w:val="bottom"/>
+          </w:tcPr>
+          <w:p/>
+        </w:tc>
+        <w:tc>
+          <w:tcPr>
+            <w:tcW w:w="1185" w:type="dxa"/>
+            <w:vAlign w:val="bottom"/>
+          </w:tcPr>
+          <w:p/>
+        </w:tc>
+        <w:tc>
+          <w:tcPr>
+            <w:tcW w:w="3136" w:type="dxa"/>
+            <w:vAlign w:val="bottom"/>
+          </w:tcPr>
+          <w:p/>
+        </w:tc>
+        <w:tc>
+          <w:tcPr>
+            <w:tcW w:w="1231" w:type="dxa"/>
+            <w:vAlign w:val="bottom"/>
+          </w:tcPr>
+          <w:p/>
+        </w:tc>
+        <w:tc>
+          <w:tcPr>
+            <w:tcW w:w="1078" w:type="dxa"/>
+            <w:vAlign w:val="bottom"/>
+          </w:tcPr>
+          <w:p/>
+        </w:tc>
+        <w:tc>
+          <w:tcPr>
+            <w:tcW w:w="1609" w:type="dxa"/>
+            <w:vAlign w:val="bottom"/>
+          </w:tcPr>
+          <w:p/>
+        </w:tc>
+      </w:tr>
+      <w:tr>
+        <w:tc>
+          <w:tcPr>
+            <w:tcW w:w="2286" w:type="dxa"/>
+            <w:vAlign w:val="bottom"/>
+          </w:tcPr>
+          <w:p/>
+        </w:tc>
+        <w:tc>
+          <w:tcPr>
+            <w:tcW w:w="1185" w:type="dxa"/>
+            <w:vAlign w:val="bottom"/>
+          </w:tcPr>
+          <w:p/>
+        </w:tc>
+        <w:tc>
+          <w:tcPr>
+            <w:tcW w:w="3136" w:type="dxa"/>
+            <w:vAlign w:val="bottom"/>
+          </w:tcPr>
+          <w:p/>
+        </w:tc>
+        <w:tc>
+          <w:tcPr>
+            <w:tcW w:w="1231" w:type="dxa"/>
+            <w:vAlign w:val="bottom"/>
+          </w:tcPr>
+          <w:p/>
+        </w:tc>
+        <w:tc>
+          <w:tcPr>
+            <w:tcW w:w="1078" w:type="dxa"/>
+            <w:vAlign w:val="bottom"/>
+          </w:tcPr>
+          <w:p/>
+        </w:tc>
+        <w:tc>
+          <w:tcPr>
+            <w:tcW w:w="1609" w:type="dxa"/>
+            <w:vAlign w:val="bottom"/>
+          </w:tcPr>
+          <w:p/>
+        </w:tc>
+      </w:tr>
+      <w:tr>
+        <w:tc>
+          <w:tcPr>
+            <w:tcW w:w="2286" w:type="dxa"/>
+            <w:vAlign w:val="bottom"/>
+          </w:tcPr>
+          <w:p/>
+        </w:tc>
+        <w:tc>
+          <w:tcPr>
+            <w:tcW w:w="1185" w:type="dxa"/>
+            <w:vAlign w:val="bottom"/>
+          </w:tcPr>
+          <w:p/>
+        </w:tc>
+        <w:tc>
+          <w:tcPr>
+            <w:tcW w:w="3136" w:type="dxa"/>
+            <w:vAlign w:val="bottom"/>
+          </w:tcPr>
+          <w:p/>
+        </w:tc>
+        <w:tc>
+          <w:tcPr>
+            <w:tcW w:w="1231" w:type="dxa"/>
+            <w:vAlign w:val="bottom"/>
+          </w:tcPr>
+          <w:p/>
+        </w:tc>
+        <w:tc>
+          <w:tcPr>
+            <w:tcW w:w="1078" w:type="dxa"/>
+            <w:vAlign w:val="bottom"/>
+          </w:tcPr>
+          <w:p/>
+        </w:tc>
+        <w:tc>
+          <w:tcPr>
+            <w:tcW w:w="1609" w:type="dxa"/>
+            <w:vAlign w:val="bottom"/>
+          </w:tcPr>
+          <w:p/>
+        </w:tc>
+      </w:tr>
+      <w:tr>
+        <w:tc>
+          <w:tcPr>
+            <w:tcW w:w="2286" w:type="dxa"/>
+            <w:vAlign w:val="bottom"/>
+          </w:tcPr>
+          <w:p/>
+        </w:tc>
+        <w:tc>
+          <w:tcPr>
+            <w:tcW w:w="1185" w:type="dxa"/>
+            <w:vAlign w:val="bottom"/>
+          </w:tcPr>
+          <w:p/>
+        </w:tc>
+        <w:tc>
+          <w:tcPr>
+            <w:tcW w:w="3136" w:type="dxa"/>
+            <w:vAlign w:val="bottom"/>
+          </w:tcPr>
+          <w:p/>
+        </w:tc>
+        <w:tc>
+          <w:tcPr>
+            <w:tcW w:w="1231" w:type="dxa"/>
+            <w:vAlign w:val="bottom"/>
+          </w:tcPr>
+          <w:p/>
+        </w:tc>
+        <w:tc>
+          <w:tcPr>
+            <w:tcW w:w="1078" w:type="dxa"/>
+            <w:vAlign w:val="bottom"/>
+          </w:tcPr>
+          <w:p/>
+        </w:tc>
+        <w:tc>
+          <w:tcPr>
+            <w:tcW w:w="1609" w:type="dxa"/>
+            <w:vAlign w:val="bottom"/>
+          </w:tcPr>
+          <w:p/>
         </w:tc>
       </w:tr>
     </w:tbl>

</xml_diff>

<commit_message>
updated data dictionary. must add data model
</commit_message>
<xml_diff>
--- a/data_dictionary.docx
+++ b/data_dictionary.docx
@@ -230,7 +230,13 @@
           </w:tcPr>
           <w:p>
             <w:r>
-              <w:t>A four-letter code which is used by air traffic control (ATC) systems when the airport does not have an IATA code.</w:t>
+              <w:t xml:space="preserve">A four-letter code </w:t>
+            </w:r>
+            <w:r>
+              <w:t>that</w:t>
+            </w:r>
+            <w:r>
+              <w:t xml:space="preserve"> is used by air traffic control (ATC) systems when the airport does not have an IATA code.</w:t>
             </w:r>
           </w:p>
         </w:tc>
@@ -504,7 +510,13 @@
           </w:tcPr>
           <w:p>
             <w:r>
-              <w:t>A city or town that has a corporate status and local government. Location of airport.</w:t>
+              <w:t xml:space="preserve">A city or town that has a corporate status and local government. Location of </w:t>
+            </w:r>
+            <w:r>
+              <w:t xml:space="preserve">the </w:t>
+            </w:r>
+            <w:r>
+              <w:t>airport.</w:t>
             </w:r>
           </w:p>
         </w:tc>
@@ -857,7 +869,10 @@
           </w:tcPr>
           <w:p>
             <w:r>
-              <w:t>Vertical distance from the sea level. Measured in feet.</w:t>
+              <w:t>The vertical</w:t>
+            </w:r>
+            <w:r>
+              <w:t xml:space="preserve"> distance from the sea level. Measured in feet.</w:t>
             </w:r>
           </w:p>
         </w:tc>
@@ -1236,6 +1251,7 @@
           <w:p>
             <w:proofErr w:type="spellStart"/>
             <w:r>
+              <w:lastRenderedPageBreak/>
               <w:t>median_age</w:t>
             </w:r>
             <w:proofErr w:type="spellEnd"/>
@@ -1259,7 +1275,10 @@
           </w:tcPr>
           <w:p>
             <w:r>
-              <w:t>Median age of residents (in years)</w:t>
+              <w:t>The median</w:t>
+            </w:r>
+            <w:r>
+              <w:t xml:space="preserve"> age of residents (in years)</w:t>
             </w:r>
           </w:p>
         </w:tc>
@@ -1309,7 +1328,6 @@
           <w:p>
             <w:proofErr w:type="spellStart"/>
             <w:r>
-              <w:lastRenderedPageBreak/>
               <w:t>male_pop</w:t>
             </w:r>
             <w:proofErr w:type="spellEnd"/>
@@ -1844,7 +1862,10 @@
           </w:tcPr>
           <w:p>
             <w:r>
-              <w:t>Population of Native Americans</w:t>
+              <w:t>The population</w:t>
+            </w:r>
+            <w:r>
+              <w:t xml:space="preserve"> of Native Americans</w:t>
             </w:r>
           </w:p>
         </w:tc>
@@ -1990,7 +2011,10 @@
           </w:tcPr>
           <w:p>
             <w:r>
-              <w:t>Population of Black Americans</w:t>
+              <w:t>The population</w:t>
+            </w:r>
+            <w:r>
+              <w:t xml:space="preserve"> of Black Americans</w:t>
             </w:r>
           </w:p>
         </w:tc>
@@ -2205,7 +2229,7 @@
           <w:sz w:val="32"/>
           <w:szCs w:val="32"/>
         </w:rPr>
-        <w:t>cities</w:t>
+        <w:t>weather</w:t>
       </w:r>
       <w:r>
         <w:rPr>
@@ -2398,6 +2422,9 @@
             <w:r>
               <w:t>Month and year temperature was record</w:t>
             </w:r>
+            <w:r>
+              <w:t>ed.</w:t>
+            </w:r>
           </w:p>
         </w:tc>
         <w:tc>
@@ -2863,6 +2890,7 @@
           </w:tcPr>
           <w:p>
             <w:r>
+              <w:lastRenderedPageBreak/>
               <w:t>longitude</w:t>
             </w:r>
           </w:p>
@@ -2924,6 +2952,16 @@
         </w:tc>
       </w:tr>
     </w:tbl>
+    <w:p>
+      <w:pPr>
+        <w:rPr>
+          <w:b/>
+          <w:bCs/>
+          <w:sz w:val="32"/>
+          <w:szCs w:val="32"/>
+        </w:rPr>
+      </w:pPr>
+    </w:p>
     <w:p>
       <w:pPr>
         <w:rPr>
@@ -2940,7 +2978,6 @@
           <w:sz w:val="32"/>
           <w:szCs w:val="32"/>
         </w:rPr>
-        <w:lastRenderedPageBreak/>
         <w:t xml:space="preserve">Table: </w:t>
       </w:r>
       <w:proofErr w:type="spellStart"/>
@@ -2951,7 +2988,7 @@
           <w:sz w:val="32"/>
           <w:szCs w:val="32"/>
         </w:rPr>
-        <w:t>cities</w:t>
+        <w:t>tourism</w:t>
       </w:r>
       <w:r>
         <w:rPr>
@@ -2981,7 +3018,7 @@
       <w:tr>
         <w:tc>
           <w:tcPr>
-            <w:tcW w:w="2286" w:type="dxa"/>
+            <w:tcW w:w="2701" w:type="dxa"/>
             <w:shd w:val="clear" w:color="auto" w:fill="B4C6E7" w:themeFill="accent1" w:themeFillTint="66"/>
             <w:vAlign w:val="bottom"/>
           </w:tcPr>
@@ -3003,7 +3040,7 @@
         </w:tc>
         <w:tc>
           <w:tcPr>
-            <w:tcW w:w="1185" w:type="dxa"/>
+            <w:tcW w:w="1134" w:type="dxa"/>
             <w:shd w:val="clear" w:color="auto" w:fill="B4C6E7" w:themeFill="accent1" w:themeFillTint="66"/>
             <w:vAlign w:val="bottom"/>
           </w:tcPr>
@@ -3025,7 +3062,7 @@
         </w:tc>
         <w:tc>
           <w:tcPr>
-            <w:tcW w:w="3136" w:type="dxa"/>
+            <w:tcW w:w="2895" w:type="dxa"/>
             <w:shd w:val="clear" w:color="auto" w:fill="B4C6E7" w:themeFill="accent1" w:themeFillTint="66"/>
             <w:vAlign w:val="bottom"/>
           </w:tcPr>
@@ -3047,7 +3084,7 @@
         </w:tc>
         <w:tc>
           <w:tcPr>
-            <w:tcW w:w="1231" w:type="dxa"/>
+            <w:tcW w:w="1199" w:type="dxa"/>
             <w:shd w:val="clear" w:color="auto" w:fill="B4C6E7" w:themeFill="accent1" w:themeFillTint="66"/>
             <w:vAlign w:val="bottom"/>
           </w:tcPr>
@@ -3069,7 +3106,7 @@
         </w:tc>
         <w:tc>
           <w:tcPr>
-            <w:tcW w:w="1078" w:type="dxa"/>
+            <w:tcW w:w="1063" w:type="dxa"/>
             <w:shd w:val="clear" w:color="auto" w:fill="B4C6E7" w:themeFill="accent1" w:themeFillTint="66"/>
             <w:vAlign w:val="bottom"/>
           </w:tcPr>
@@ -3091,7 +3128,7 @@
         </w:tc>
         <w:tc>
           <w:tcPr>
-            <w:tcW w:w="1609" w:type="dxa"/>
+            <w:tcW w:w="1533" w:type="dxa"/>
             <w:shd w:val="clear" w:color="auto" w:fill="B4C6E7" w:themeFill="accent1" w:themeFillTint="66"/>
             <w:vAlign w:val="bottom"/>
           </w:tcPr>
@@ -3115,7 +3152,7 @@
       <w:tr>
         <w:tc>
           <w:tcPr>
-            <w:tcW w:w="2286" w:type="dxa"/>
+            <w:tcW w:w="2701" w:type="dxa"/>
             <w:vAlign w:val="bottom"/>
           </w:tcPr>
           <w:p>
@@ -3128,7 +3165,7 @@
         </w:tc>
         <w:tc>
           <w:tcPr>
-            <w:tcW w:w="1185" w:type="dxa"/>
+            <w:tcW w:w="1134" w:type="dxa"/>
             <w:vAlign w:val="bottom"/>
           </w:tcPr>
           <w:p>
@@ -3139,7 +3176,7 @@
         </w:tc>
         <w:tc>
           <w:tcPr>
-            <w:tcW w:w="3136" w:type="dxa"/>
+            <w:tcW w:w="2895" w:type="dxa"/>
             <w:vAlign w:val="bottom"/>
           </w:tcPr>
           <w:p>
@@ -3150,18 +3187,18 @@
         </w:tc>
         <w:tc>
           <w:tcPr>
-            <w:tcW w:w="1231" w:type="dxa"/>
-            <w:vAlign w:val="bottom"/>
-          </w:tcPr>
-          <w:p>
-            <w:r>
-              <w:t>No</w:t>
-            </w:r>
-          </w:p>
-        </w:tc>
-        <w:tc>
-          <w:tcPr>
-            <w:tcW w:w="1078" w:type="dxa"/>
+            <w:tcW w:w="1199" w:type="dxa"/>
+            <w:vAlign w:val="bottom"/>
+          </w:tcPr>
+          <w:p>
+            <w:r>
+              <w:t>No</w:t>
+            </w:r>
+          </w:p>
+        </w:tc>
+        <w:tc>
+          <w:tcPr>
+            <w:tcW w:w="1063" w:type="dxa"/>
             <w:vAlign w:val="bottom"/>
           </w:tcPr>
           <w:p>
@@ -3172,20 +3209,20 @@
         </w:tc>
         <w:tc>
           <w:tcPr>
-            <w:tcW w:w="1609" w:type="dxa"/>
-            <w:vAlign w:val="bottom"/>
-          </w:tcPr>
-          <w:p>
-            <w:r>
-              <w:t>No</w:t>
-            </w:r>
-          </w:p>
-        </w:tc>
-      </w:tr>
-      <w:tr>
-        <w:tc>
-          <w:tcPr>
-            <w:tcW w:w="2286" w:type="dxa"/>
+            <w:tcW w:w="1533" w:type="dxa"/>
+            <w:vAlign w:val="bottom"/>
+          </w:tcPr>
+          <w:p>
+            <w:r>
+              <w:t>No</w:t>
+            </w:r>
+          </w:p>
+        </w:tc>
+      </w:tr>
+      <w:tr>
+        <w:tc>
+          <w:tcPr>
+            <w:tcW w:w="2701" w:type="dxa"/>
             <w:vAlign w:val="bottom"/>
           </w:tcPr>
           <w:p>
@@ -3198,7 +3235,7 @@
         </w:tc>
         <w:tc>
           <w:tcPr>
-            <w:tcW w:w="1185" w:type="dxa"/>
+            <w:tcW w:w="1134" w:type="dxa"/>
             <w:vAlign w:val="bottom"/>
           </w:tcPr>
           <w:p>
@@ -3209,7 +3246,7 @@
         </w:tc>
         <w:tc>
           <w:tcPr>
-            <w:tcW w:w="3136" w:type="dxa"/>
+            <w:tcW w:w="2895" w:type="dxa"/>
             <w:vAlign w:val="bottom"/>
           </w:tcPr>
           <w:p>
@@ -3220,42 +3257,42 @@
         </w:tc>
         <w:tc>
           <w:tcPr>
-            <w:tcW w:w="1231" w:type="dxa"/>
-            <w:vAlign w:val="bottom"/>
-          </w:tcPr>
-          <w:p>
-            <w:r>
-              <w:t>No</w:t>
-            </w:r>
-          </w:p>
-        </w:tc>
-        <w:tc>
-          <w:tcPr>
-            <w:tcW w:w="1078" w:type="dxa"/>
-            <w:vAlign w:val="bottom"/>
-          </w:tcPr>
-          <w:p>
-            <w:r>
-              <w:t>No</w:t>
-            </w:r>
-          </w:p>
-        </w:tc>
-        <w:tc>
-          <w:tcPr>
-            <w:tcW w:w="1609" w:type="dxa"/>
-            <w:vAlign w:val="bottom"/>
-          </w:tcPr>
-          <w:p>
-            <w:r>
-              <w:t>No</w:t>
-            </w:r>
-          </w:p>
-        </w:tc>
-      </w:tr>
-      <w:tr>
-        <w:tc>
-          <w:tcPr>
-            <w:tcW w:w="2286" w:type="dxa"/>
+            <w:tcW w:w="1199" w:type="dxa"/>
+            <w:vAlign w:val="bottom"/>
+          </w:tcPr>
+          <w:p>
+            <w:r>
+              <w:t>No</w:t>
+            </w:r>
+          </w:p>
+        </w:tc>
+        <w:tc>
+          <w:tcPr>
+            <w:tcW w:w="1063" w:type="dxa"/>
+            <w:vAlign w:val="bottom"/>
+          </w:tcPr>
+          <w:p>
+            <w:r>
+              <w:t>No</w:t>
+            </w:r>
+          </w:p>
+        </w:tc>
+        <w:tc>
+          <w:tcPr>
+            <w:tcW w:w="1533" w:type="dxa"/>
+            <w:vAlign w:val="bottom"/>
+          </w:tcPr>
+          <w:p>
+            <w:r>
+              <w:t>No</w:t>
+            </w:r>
+          </w:p>
+        </w:tc>
+      </w:tr>
+      <w:tr>
+        <w:tc>
+          <w:tcPr>
+            <w:tcW w:w="2701" w:type="dxa"/>
             <w:vAlign w:val="bottom"/>
           </w:tcPr>
           <w:p>
@@ -3268,7 +3305,7 @@
         </w:tc>
         <w:tc>
           <w:tcPr>
-            <w:tcW w:w="1185" w:type="dxa"/>
+            <w:tcW w:w="1134" w:type="dxa"/>
             <w:vAlign w:val="bottom"/>
           </w:tcPr>
           <w:p>
@@ -3279,7 +3316,7 @@
         </w:tc>
         <w:tc>
           <w:tcPr>
-            <w:tcW w:w="3136" w:type="dxa"/>
+            <w:tcW w:w="2895" w:type="dxa"/>
             <w:vAlign w:val="bottom"/>
           </w:tcPr>
           <w:p>
@@ -3290,29 +3327,29 @@
         </w:tc>
         <w:tc>
           <w:tcPr>
-            <w:tcW w:w="1231" w:type="dxa"/>
-            <w:vAlign w:val="bottom"/>
-          </w:tcPr>
-          <w:p>
-            <w:r>
-              <w:t>No</w:t>
-            </w:r>
-          </w:p>
-        </w:tc>
-        <w:tc>
-          <w:tcPr>
-            <w:tcW w:w="1078" w:type="dxa"/>
-            <w:vAlign w:val="bottom"/>
-          </w:tcPr>
-          <w:p>
-            <w:r>
-              <w:t>No</w:t>
-            </w:r>
-          </w:p>
-        </w:tc>
-        <w:tc>
-          <w:tcPr>
-            <w:tcW w:w="1609" w:type="dxa"/>
+            <w:tcW w:w="1199" w:type="dxa"/>
+            <w:vAlign w:val="bottom"/>
+          </w:tcPr>
+          <w:p>
+            <w:r>
+              <w:t>No</w:t>
+            </w:r>
+          </w:p>
+        </w:tc>
+        <w:tc>
+          <w:tcPr>
+            <w:tcW w:w="1063" w:type="dxa"/>
+            <w:vAlign w:val="bottom"/>
+          </w:tcPr>
+          <w:p>
+            <w:r>
+              <w:t>No</w:t>
+            </w:r>
+          </w:p>
+        </w:tc>
+        <w:tc>
+          <w:tcPr>
+            <w:tcW w:w="1533" w:type="dxa"/>
             <w:vAlign w:val="bottom"/>
           </w:tcPr>
           <w:p>
@@ -3325,7 +3362,7 @@
       <w:tr>
         <w:tc>
           <w:tcPr>
-            <w:tcW w:w="2286" w:type="dxa"/>
+            <w:tcW w:w="2701" w:type="dxa"/>
             <w:vAlign w:val="bottom"/>
           </w:tcPr>
           <w:p>
@@ -3338,7 +3375,7 @@
         </w:tc>
         <w:tc>
           <w:tcPr>
-            <w:tcW w:w="1185" w:type="dxa"/>
+            <w:tcW w:w="1134" w:type="dxa"/>
             <w:vAlign w:val="bottom"/>
           </w:tcPr>
           <w:p>
@@ -3349,7 +3386,7 @@
         </w:tc>
         <w:tc>
           <w:tcPr>
-            <w:tcW w:w="3136" w:type="dxa"/>
+            <w:tcW w:w="2895" w:type="dxa"/>
             <w:vAlign w:val="bottom"/>
           </w:tcPr>
           <w:p>
@@ -3360,29 +3397,29 @@
         </w:tc>
         <w:tc>
           <w:tcPr>
-            <w:tcW w:w="1231" w:type="dxa"/>
-            <w:vAlign w:val="bottom"/>
-          </w:tcPr>
-          <w:p>
-            <w:r>
-              <w:t>No</w:t>
-            </w:r>
-          </w:p>
-        </w:tc>
-        <w:tc>
-          <w:tcPr>
-            <w:tcW w:w="1078" w:type="dxa"/>
-            <w:vAlign w:val="bottom"/>
-          </w:tcPr>
-          <w:p>
-            <w:r>
-              <w:t>No</w:t>
-            </w:r>
-          </w:p>
-        </w:tc>
-        <w:tc>
-          <w:tcPr>
-            <w:tcW w:w="1609" w:type="dxa"/>
+            <w:tcW w:w="1199" w:type="dxa"/>
+            <w:vAlign w:val="bottom"/>
+          </w:tcPr>
+          <w:p>
+            <w:r>
+              <w:t>No</w:t>
+            </w:r>
+          </w:p>
+        </w:tc>
+        <w:tc>
+          <w:tcPr>
+            <w:tcW w:w="1063" w:type="dxa"/>
+            <w:vAlign w:val="bottom"/>
+          </w:tcPr>
+          <w:p>
+            <w:r>
+              <w:t>No</w:t>
+            </w:r>
+          </w:p>
+        </w:tc>
+        <w:tc>
+          <w:tcPr>
+            <w:tcW w:w="1533" w:type="dxa"/>
             <w:vAlign w:val="bottom"/>
           </w:tcPr>
           <w:p>
@@ -3395,7 +3432,7 @@
       <w:tr>
         <w:tc>
           <w:tcPr>
-            <w:tcW w:w="2286" w:type="dxa"/>
+            <w:tcW w:w="2701" w:type="dxa"/>
             <w:vAlign w:val="bottom"/>
           </w:tcPr>
           <w:p>
@@ -3408,7 +3445,7 @@
         </w:tc>
         <w:tc>
           <w:tcPr>
-            <w:tcW w:w="1185" w:type="dxa"/>
+            <w:tcW w:w="1134" w:type="dxa"/>
             <w:vAlign w:val="bottom"/>
           </w:tcPr>
           <w:p>
@@ -3419,7 +3456,7 @@
         </w:tc>
         <w:tc>
           <w:tcPr>
-            <w:tcW w:w="3136" w:type="dxa"/>
+            <w:tcW w:w="2895" w:type="dxa"/>
             <w:vAlign w:val="bottom"/>
           </w:tcPr>
           <w:p>
@@ -3430,42 +3467,42 @@
         </w:tc>
         <w:tc>
           <w:tcPr>
-            <w:tcW w:w="1231" w:type="dxa"/>
-            <w:vAlign w:val="bottom"/>
-          </w:tcPr>
-          <w:p>
-            <w:r>
-              <w:t>No</w:t>
-            </w:r>
-          </w:p>
-        </w:tc>
-        <w:tc>
-          <w:tcPr>
-            <w:tcW w:w="1078" w:type="dxa"/>
-            <w:vAlign w:val="bottom"/>
-          </w:tcPr>
-          <w:p>
-            <w:r>
-              <w:t>No</w:t>
-            </w:r>
-          </w:p>
-        </w:tc>
-        <w:tc>
-          <w:tcPr>
-            <w:tcW w:w="1609" w:type="dxa"/>
-            <w:vAlign w:val="bottom"/>
-          </w:tcPr>
-          <w:p>
-            <w:r>
-              <w:t>No</w:t>
-            </w:r>
-          </w:p>
-        </w:tc>
-      </w:tr>
-      <w:tr>
-        <w:tc>
-          <w:tcPr>
-            <w:tcW w:w="2286" w:type="dxa"/>
+            <w:tcW w:w="1199" w:type="dxa"/>
+            <w:vAlign w:val="bottom"/>
+          </w:tcPr>
+          <w:p>
+            <w:r>
+              <w:t>No</w:t>
+            </w:r>
+          </w:p>
+        </w:tc>
+        <w:tc>
+          <w:tcPr>
+            <w:tcW w:w="1063" w:type="dxa"/>
+            <w:vAlign w:val="bottom"/>
+          </w:tcPr>
+          <w:p>
+            <w:r>
+              <w:t>No</w:t>
+            </w:r>
+          </w:p>
+        </w:tc>
+        <w:tc>
+          <w:tcPr>
+            <w:tcW w:w="1533" w:type="dxa"/>
+            <w:vAlign w:val="bottom"/>
+          </w:tcPr>
+          <w:p>
+            <w:r>
+              <w:t>No</w:t>
+            </w:r>
+          </w:p>
+        </w:tc>
+      </w:tr>
+      <w:tr>
+        <w:tc>
+          <w:tcPr>
+            <w:tcW w:w="2701" w:type="dxa"/>
             <w:vAlign w:val="bottom"/>
           </w:tcPr>
           <w:p>
@@ -3478,7 +3515,7 @@
         </w:tc>
         <w:tc>
           <w:tcPr>
-            <w:tcW w:w="1185" w:type="dxa"/>
+            <w:tcW w:w="1134" w:type="dxa"/>
             <w:vAlign w:val="bottom"/>
           </w:tcPr>
           <w:p>
@@ -3489,18 +3526,18 @@
         </w:tc>
         <w:tc>
           <w:tcPr>
-            <w:tcW w:w="3136" w:type="dxa"/>
-            <w:vAlign w:val="bottom"/>
-          </w:tcPr>
-          <w:p>
-            <w:r>
-              <w:t>Name of the country of where the tourist is a legal citizen.</w:t>
-            </w:r>
-          </w:p>
-        </w:tc>
-        <w:tc>
-          <w:tcPr>
-            <w:tcW w:w="1231" w:type="dxa"/>
+            <w:tcW w:w="2895" w:type="dxa"/>
+            <w:vAlign w:val="bottom"/>
+          </w:tcPr>
+          <w:p>
+            <w:r>
+              <w:t>Name of the country where the tourist is a legal citizen.</w:t>
+            </w:r>
+          </w:p>
+        </w:tc>
+        <w:tc>
+          <w:tcPr>
+            <w:tcW w:w="1199" w:type="dxa"/>
             <w:vAlign w:val="bottom"/>
           </w:tcPr>
           <w:p>
@@ -3511,31 +3548,31 @@
         </w:tc>
         <w:tc>
           <w:tcPr>
-            <w:tcW w:w="1078" w:type="dxa"/>
-            <w:vAlign w:val="bottom"/>
-          </w:tcPr>
-          <w:p>
-            <w:r>
-              <w:t>No</w:t>
-            </w:r>
-          </w:p>
-        </w:tc>
-        <w:tc>
-          <w:tcPr>
-            <w:tcW w:w="1609" w:type="dxa"/>
-            <w:vAlign w:val="bottom"/>
-          </w:tcPr>
-          <w:p>
-            <w:r>
-              <w:t>No</w:t>
-            </w:r>
-          </w:p>
-        </w:tc>
-      </w:tr>
-      <w:tr>
-        <w:tc>
-          <w:tcPr>
-            <w:tcW w:w="2286" w:type="dxa"/>
+            <w:tcW w:w="1063" w:type="dxa"/>
+            <w:vAlign w:val="bottom"/>
+          </w:tcPr>
+          <w:p>
+            <w:r>
+              <w:t>No</w:t>
+            </w:r>
+          </w:p>
+        </w:tc>
+        <w:tc>
+          <w:tcPr>
+            <w:tcW w:w="1533" w:type="dxa"/>
+            <w:vAlign w:val="bottom"/>
+          </w:tcPr>
+          <w:p>
+            <w:r>
+              <w:t>No</w:t>
+            </w:r>
+          </w:p>
+        </w:tc>
+      </w:tr>
+      <w:tr>
+        <w:tc>
+          <w:tcPr>
+            <w:tcW w:w="2701" w:type="dxa"/>
             <w:vAlign w:val="bottom"/>
           </w:tcPr>
           <w:p>
@@ -3548,7 +3585,7 @@
         </w:tc>
         <w:tc>
           <w:tcPr>
-            <w:tcW w:w="1185" w:type="dxa"/>
+            <w:tcW w:w="1134" w:type="dxa"/>
             <w:vAlign w:val="bottom"/>
           </w:tcPr>
           <w:p>
@@ -3559,7 +3596,7 @@
         </w:tc>
         <w:tc>
           <w:tcPr>
-            <w:tcW w:w="3136" w:type="dxa"/>
+            <w:tcW w:w="2895" w:type="dxa"/>
             <w:vAlign w:val="bottom"/>
           </w:tcPr>
           <w:p>
@@ -3570,42 +3607,42 @@
         </w:tc>
         <w:tc>
           <w:tcPr>
-            <w:tcW w:w="1231" w:type="dxa"/>
-            <w:vAlign w:val="bottom"/>
-          </w:tcPr>
-          <w:p>
-            <w:r>
-              <w:t>No</w:t>
-            </w:r>
-          </w:p>
-        </w:tc>
-        <w:tc>
-          <w:tcPr>
-            <w:tcW w:w="1078" w:type="dxa"/>
-            <w:vAlign w:val="bottom"/>
-          </w:tcPr>
-          <w:p>
-            <w:r>
-              <w:t>No</w:t>
-            </w:r>
-          </w:p>
-        </w:tc>
-        <w:tc>
-          <w:tcPr>
-            <w:tcW w:w="1609" w:type="dxa"/>
-            <w:vAlign w:val="bottom"/>
-          </w:tcPr>
-          <w:p>
-            <w:r>
-              <w:t>No</w:t>
-            </w:r>
-          </w:p>
-        </w:tc>
-      </w:tr>
-      <w:tr>
-        <w:tc>
-          <w:tcPr>
-            <w:tcW w:w="2286" w:type="dxa"/>
+            <w:tcW w:w="1199" w:type="dxa"/>
+            <w:vAlign w:val="bottom"/>
+          </w:tcPr>
+          <w:p>
+            <w:r>
+              <w:t>No</w:t>
+            </w:r>
+          </w:p>
+        </w:tc>
+        <w:tc>
+          <w:tcPr>
+            <w:tcW w:w="1063" w:type="dxa"/>
+            <w:vAlign w:val="bottom"/>
+          </w:tcPr>
+          <w:p>
+            <w:r>
+              <w:t>No</w:t>
+            </w:r>
+          </w:p>
+        </w:tc>
+        <w:tc>
+          <w:tcPr>
+            <w:tcW w:w="1533" w:type="dxa"/>
+            <w:vAlign w:val="bottom"/>
+          </w:tcPr>
+          <w:p>
+            <w:r>
+              <w:t>No</w:t>
+            </w:r>
+          </w:p>
+        </w:tc>
+      </w:tr>
+      <w:tr>
+        <w:tc>
+          <w:tcPr>
+            <w:tcW w:w="2701" w:type="dxa"/>
             <w:vAlign w:val="bottom"/>
           </w:tcPr>
           <w:p>
@@ -3618,7 +3655,7 @@
         </w:tc>
         <w:tc>
           <w:tcPr>
-            <w:tcW w:w="1185" w:type="dxa"/>
+            <w:tcW w:w="1134" w:type="dxa"/>
             <w:vAlign w:val="bottom"/>
           </w:tcPr>
           <w:p>
@@ -3629,7 +3666,7 @@
         </w:tc>
         <w:tc>
           <w:tcPr>
-            <w:tcW w:w="3136" w:type="dxa"/>
+            <w:tcW w:w="2895" w:type="dxa"/>
             <w:vAlign w:val="bottom"/>
           </w:tcPr>
           <w:p>
@@ -3640,7 +3677,7 @@
         </w:tc>
         <w:tc>
           <w:tcPr>
-            <w:tcW w:w="1231" w:type="dxa"/>
+            <w:tcW w:w="1199" w:type="dxa"/>
             <w:vAlign w:val="bottom"/>
           </w:tcPr>
           <w:p>
@@ -3651,31 +3688,31 @@
         </w:tc>
         <w:tc>
           <w:tcPr>
-            <w:tcW w:w="1078" w:type="dxa"/>
-            <w:vAlign w:val="bottom"/>
-          </w:tcPr>
-          <w:p>
-            <w:r>
-              <w:t>No</w:t>
-            </w:r>
-          </w:p>
-        </w:tc>
-        <w:tc>
-          <w:tcPr>
-            <w:tcW w:w="1609" w:type="dxa"/>
-            <w:vAlign w:val="bottom"/>
-          </w:tcPr>
-          <w:p>
-            <w:r>
-              <w:t>No</w:t>
-            </w:r>
-          </w:p>
-        </w:tc>
-      </w:tr>
-      <w:tr>
-        <w:tc>
-          <w:tcPr>
-            <w:tcW w:w="2286" w:type="dxa"/>
+            <w:tcW w:w="1063" w:type="dxa"/>
+            <w:vAlign w:val="bottom"/>
+          </w:tcPr>
+          <w:p>
+            <w:r>
+              <w:t>No</w:t>
+            </w:r>
+          </w:p>
+        </w:tc>
+        <w:tc>
+          <w:tcPr>
+            <w:tcW w:w="1533" w:type="dxa"/>
+            <w:vAlign w:val="bottom"/>
+          </w:tcPr>
+          <w:p>
+            <w:r>
+              <w:t>No</w:t>
+            </w:r>
+          </w:p>
+        </w:tc>
+      </w:tr>
+      <w:tr>
+        <w:tc>
+          <w:tcPr>
+            <w:tcW w:w="2701" w:type="dxa"/>
             <w:vAlign w:val="bottom"/>
           </w:tcPr>
           <w:p>
@@ -3686,7 +3723,7 @@
         </w:tc>
         <w:tc>
           <w:tcPr>
-            <w:tcW w:w="1185" w:type="dxa"/>
+            <w:tcW w:w="1134" w:type="dxa"/>
             <w:vAlign w:val="bottom"/>
           </w:tcPr>
           <w:p>
@@ -3697,7 +3734,7 @@
         </w:tc>
         <w:tc>
           <w:tcPr>
-            <w:tcW w:w="3136" w:type="dxa"/>
+            <w:tcW w:w="2895" w:type="dxa"/>
             <w:vAlign w:val="bottom"/>
           </w:tcPr>
           <w:p>
@@ -3708,42 +3745,42 @@
         </w:tc>
         <w:tc>
           <w:tcPr>
-            <w:tcW w:w="1231" w:type="dxa"/>
-            <w:vAlign w:val="bottom"/>
-          </w:tcPr>
-          <w:p>
-            <w:r>
-              <w:t>No</w:t>
-            </w:r>
-          </w:p>
-        </w:tc>
-        <w:tc>
-          <w:tcPr>
-            <w:tcW w:w="1078" w:type="dxa"/>
-            <w:vAlign w:val="bottom"/>
-          </w:tcPr>
-          <w:p>
-            <w:r>
-              <w:t>No</w:t>
-            </w:r>
-          </w:p>
-        </w:tc>
-        <w:tc>
-          <w:tcPr>
-            <w:tcW w:w="1609" w:type="dxa"/>
-            <w:vAlign w:val="bottom"/>
-          </w:tcPr>
-          <w:p>
-            <w:r>
-              <w:t>No</w:t>
-            </w:r>
-          </w:p>
-        </w:tc>
-      </w:tr>
-      <w:tr>
-        <w:tc>
-          <w:tcPr>
-            <w:tcW w:w="2286" w:type="dxa"/>
+            <w:tcW w:w="1199" w:type="dxa"/>
+            <w:vAlign w:val="bottom"/>
+          </w:tcPr>
+          <w:p>
+            <w:r>
+              <w:t>No</w:t>
+            </w:r>
+          </w:p>
+        </w:tc>
+        <w:tc>
+          <w:tcPr>
+            <w:tcW w:w="1063" w:type="dxa"/>
+            <w:vAlign w:val="bottom"/>
+          </w:tcPr>
+          <w:p>
+            <w:r>
+              <w:t>No</w:t>
+            </w:r>
+          </w:p>
+        </w:tc>
+        <w:tc>
+          <w:tcPr>
+            <w:tcW w:w="1533" w:type="dxa"/>
+            <w:vAlign w:val="bottom"/>
+          </w:tcPr>
+          <w:p>
+            <w:r>
+              <w:t>No</w:t>
+            </w:r>
+          </w:p>
+        </w:tc>
+      </w:tr>
+      <w:tr>
+        <w:tc>
+          <w:tcPr>
+            <w:tcW w:w="2701" w:type="dxa"/>
             <w:vAlign w:val="bottom"/>
           </w:tcPr>
           <w:p>
@@ -3756,7 +3793,7 @@
         </w:tc>
         <w:tc>
           <w:tcPr>
-            <w:tcW w:w="1185" w:type="dxa"/>
+            <w:tcW w:w="1134" w:type="dxa"/>
             <w:vAlign w:val="bottom"/>
           </w:tcPr>
           <w:p>
@@ -3767,7 +3804,7 @@
         </w:tc>
         <w:tc>
           <w:tcPr>
-            <w:tcW w:w="3136" w:type="dxa"/>
+            <w:tcW w:w="2895" w:type="dxa"/>
             <w:vAlign w:val="bottom"/>
           </w:tcPr>
           <w:p>
@@ -3778,42 +3815,42 @@
         </w:tc>
         <w:tc>
           <w:tcPr>
-            <w:tcW w:w="1231" w:type="dxa"/>
-            <w:vAlign w:val="bottom"/>
-          </w:tcPr>
-          <w:p>
-            <w:r>
-              <w:t>No</w:t>
-            </w:r>
-          </w:p>
-        </w:tc>
-        <w:tc>
-          <w:tcPr>
-            <w:tcW w:w="1078" w:type="dxa"/>
-            <w:vAlign w:val="bottom"/>
-          </w:tcPr>
-          <w:p>
-            <w:r>
-              <w:t>No</w:t>
-            </w:r>
-          </w:p>
-        </w:tc>
-        <w:tc>
-          <w:tcPr>
-            <w:tcW w:w="1609" w:type="dxa"/>
-            <w:vAlign w:val="bottom"/>
-          </w:tcPr>
-          <w:p>
-            <w:r>
-              <w:t>No</w:t>
-            </w:r>
-          </w:p>
-        </w:tc>
-      </w:tr>
-      <w:tr>
-        <w:tc>
-          <w:tcPr>
-            <w:tcW w:w="2286" w:type="dxa"/>
+            <w:tcW w:w="1199" w:type="dxa"/>
+            <w:vAlign w:val="bottom"/>
+          </w:tcPr>
+          <w:p>
+            <w:r>
+              <w:t>No</w:t>
+            </w:r>
+          </w:p>
+        </w:tc>
+        <w:tc>
+          <w:tcPr>
+            <w:tcW w:w="1063" w:type="dxa"/>
+            <w:vAlign w:val="bottom"/>
+          </w:tcPr>
+          <w:p>
+            <w:r>
+              <w:t>No</w:t>
+            </w:r>
+          </w:p>
+        </w:tc>
+        <w:tc>
+          <w:tcPr>
+            <w:tcW w:w="1533" w:type="dxa"/>
+            <w:vAlign w:val="bottom"/>
+          </w:tcPr>
+          <w:p>
+            <w:r>
+              <w:t>No</w:t>
+            </w:r>
+          </w:p>
+        </w:tc>
+      </w:tr>
+      <w:tr>
+        <w:tc>
+          <w:tcPr>
+            <w:tcW w:w="2701" w:type="dxa"/>
             <w:vAlign w:val="bottom"/>
           </w:tcPr>
           <w:p>
@@ -3826,7 +3863,7 @@
         </w:tc>
         <w:tc>
           <w:tcPr>
-            <w:tcW w:w="1185" w:type="dxa"/>
+            <w:tcW w:w="1134" w:type="dxa"/>
             <w:vAlign w:val="bottom"/>
           </w:tcPr>
           <w:p>
@@ -3837,7 +3874,7 @@
         </w:tc>
         <w:tc>
           <w:tcPr>
-            <w:tcW w:w="3136" w:type="dxa"/>
+            <w:tcW w:w="2895" w:type="dxa"/>
             <w:vAlign w:val="bottom"/>
           </w:tcPr>
           <w:p>
@@ -3848,7 +3885,7 @@
         </w:tc>
         <w:tc>
           <w:tcPr>
-            <w:tcW w:w="1231" w:type="dxa"/>
+            <w:tcW w:w="1199" w:type="dxa"/>
             <w:vAlign w:val="bottom"/>
           </w:tcPr>
           <w:p>
@@ -3859,31 +3896,31 @@
         </w:tc>
         <w:tc>
           <w:tcPr>
-            <w:tcW w:w="1078" w:type="dxa"/>
-            <w:vAlign w:val="bottom"/>
-          </w:tcPr>
-          <w:p>
-            <w:r>
-              <w:t>No</w:t>
-            </w:r>
-          </w:p>
-        </w:tc>
-        <w:tc>
-          <w:tcPr>
-            <w:tcW w:w="1609" w:type="dxa"/>
-            <w:vAlign w:val="bottom"/>
-          </w:tcPr>
-          <w:p>
-            <w:r>
-              <w:t>No</w:t>
-            </w:r>
-          </w:p>
-        </w:tc>
-      </w:tr>
-      <w:tr>
-        <w:tc>
-          <w:tcPr>
-            <w:tcW w:w="2286" w:type="dxa"/>
+            <w:tcW w:w="1063" w:type="dxa"/>
+            <w:vAlign w:val="bottom"/>
+          </w:tcPr>
+          <w:p>
+            <w:r>
+              <w:t>No</w:t>
+            </w:r>
+          </w:p>
+        </w:tc>
+        <w:tc>
+          <w:tcPr>
+            <w:tcW w:w="1533" w:type="dxa"/>
+            <w:vAlign w:val="bottom"/>
+          </w:tcPr>
+          <w:p>
+            <w:r>
+              <w:t>No</w:t>
+            </w:r>
+          </w:p>
+        </w:tc>
+      </w:tr>
+      <w:tr>
+        <w:tc>
+          <w:tcPr>
+            <w:tcW w:w="2701" w:type="dxa"/>
             <w:vAlign w:val="bottom"/>
           </w:tcPr>
           <w:p>
@@ -3896,7 +3933,7 @@
         </w:tc>
         <w:tc>
           <w:tcPr>
-            <w:tcW w:w="1185" w:type="dxa"/>
+            <w:tcW w:w="1134" w:type="dxa"/>
             <w:vAlign w:val="bottom"/>
           </w:tcPr>
           <w:p>
@@ -3907,7 +3944,7 @@
         </w:tc>
         <w:tc>
           <w:tcPr>
-            <w:tcW w:w="3136" w:type="dxa"/>
+            <w:tcW w:w="2895" w:type="dxa"/>
             <w:vAlign w:val="bottom"/>
           </w:tcPr>
           <w:p>
@@ -3918,42 +3955,42 @@
         </w:tc>
         <w:tc>
           <w:tcPr>
-            <w:tcW w:w="1231" w:type="dxa"/>
-            <w:vAlign w:val="bottom"/>
-          </w:tcPr>
-          <w:p>
-            <w:r>
-              <w:t>No</w:t>
-            </w:r>
-          </w:p>
-        </w:tc>
-        <w:tc>
-          <w:tcPr>
-            <w:tcW w:w="1078" w:type="dxa"/>
-            <w:vAlign w:val="bottom"/>
-          </w:tcPr>
-          <w:p>
-            <w:r>
-              <w:t>No</w:t>
-            </w:r>
-          </w:p>
-        </w:tc>
-        <w:tc>
-          <w:tcPr>
-            <w:tcW w:w="1609" w:type="dxa"/>
-            <w:vAlign w:val="bottom"/>
-          </w:tcPr>
-          <w:p>
-            <w:r>
-              <w:t>No</w:t>
-            </w:r>
-          </w:p>
-        </w:tc>
-      </w:tr>
-      <w:tr>
-        <w:tc>
-          <w:tcPr>
-            <w:tcW w:w="2286" w:type="dxa"/>
+            <w:tcW w:w="1199" w:type="dxa"/>
+            <w:vAlign w:val="bottom"/>
+          </w:tcPr>
+          <w:p>
+            <w:r>
+              <w:t>No</w:t>
+            </w:r>
+          </w:p>
+        </w:tc>
+        <w:tc>
+          <w:tcPr>
+            <w:tcW w:w="1063" w:type="dxa"/>
+            <w:vAlign w:val="bottom"/>
+          </w:tcPr>
+          <w:p>
+            <w:r>
+              <w:t>No</w:t>
+            </w:r>
+          </w:p>
+        </w:tc>
+        <w:tc>
+          <w:tcPr>
+            <w:tcW w:w="1533" w:type="dxa"/>
+            <w:vAlign w:val="bottom"/>
+          </w:tcPr>
+          <w:p>
+            <w:r>
+              <w:t>No</w:t>
+            </w:r>
+          </w:p>
+        </w:tc>
+      </w:tr>
+      <w:tr>
+        <w:tc>
+          <w:tcPr>
+            <w:tcW w:w="2701" w:type="dxa"/>
             <w:vAlign w:val="bottom"/>
           </w:tcPr>
           <w:p>
@@ -3966,7 +4003,7 @@
         </w:tc>
         <w:tc>
           <w:tcPr>
-            <w:tcW w:w="1185" w:type="dxa"/>
+            <w:tcW w:w="1134" w:type="dxa"/>
             <w:vAlign w:val="bottom"/>
           </w:tcPr>
           <w:p>
@@ -3977,53 +4014,59 @@
         </w:tc>
         <w:tc>
           <w:tcPr>
-            <w:tcW w:w="3136" w:type="dxa"/>
-            <w:vAlign w:val="bottom"/>
-          </w:tcPr>
-          <w:p>
-            <w:r>
-              <w:t>Number of people included in visit. It’s more than one when people reside in the same home.</w:t>
-            </w:r>
-          </w:p>
-        </w:tc>
-        <w:tc>
-          <w:tcPr>
-            <w:tcW w:w="1231" w:type="dxa"/>
-            <w:vAlign w:val="bottom"/>
-          </w:tcPr>
-          <w:p>
-            <w:r>
-              <w:t>No</w:t>
-            </w:r>
-          </w:p>
-        </w:tc>
-        <w:tc>
-          <w:tcPr>
-            <w:tcW w:w="1078" w:type="dxa"/>
-            <w:vAlign w:val="bottom"/>
-          </w:tcPr>
-          <w:p>
-            <w:r>
-              <w:t>No</w:t>
-            </w:r>
-          </w:p>
-        </w:tc>
-        <w:tc>
-          <w:tcPr>
-            <w:tcW w:w="1609" w:type="dxa"/>
-            <w:vAlign w:val="bottom"/>
-          </w:tcPr>
-          <w:p>
-            <w:r>
-              <w:t>No</w:t>
-            </w:r>
-          </w:p>
-        </w:tc>
-      </w:tr>
-      <w:tr>
-        <w:tc>
-          <w:tcPr>
-            <w:tcW w:w="2286" w:type="dxa"/>
+            <w:tcW w:w="2895" w:type="dxa"/>
+            <w:vAlign w:val="bottom"/>
+          </w:tcPr>
+          <w:p>
+            <w:r>
+              <w:t xml:space="preserve">Number of people included in </w:t>
+            </w:r>
+            <w:r>
+              <w:t xml:space="preserve">the </w:t>
+            </w:r>
+            <w:r>
+              <w:t>visit. It’s more than one when people reside in the same home.</w:t>
+            </w:r>
+          </w:p>
+        </w:tc>
+        <w:tc>
+          <w:tcPr>
+            <w:tcW w:w="1199" w:type="dxa"/>
+            <w:vAlign w:val="bottom"/>
+          </w:tcPr>
+          <w:p>
+            <w:r>
+              <w:t>No</w:t>
+            </w:r>
+          </w:p>
+        </w:tc>
+        <w:tc>
+          <w:tcPr>
+            <w:tcW w:w="1063" w:type="dxa"/>
+            <w:vAlign w:val="bottom"/>
+          </w:tcPr>
+          <w:p>
+            <w:r>
+              <w:t>No</w:t>
+            </w:r>
+          </w:p>
+        </w:tc>
+        <w:tc>
+          <w:tcPr>
+            <w:tcW w:w="1533" w:type="dxa"/>
+            <w:vAlign w:val="bottom"/>
+          </w:tcPr>
+          <w:p>
+            <w:r>
+              <w:t>No</w:t>
+            </w:r>
+          </w:p>
+        </w:tc>
+      </w:tr>
+      <w:tr>
+        <w:tc>
+          <w:tcPr>
+            <w:tcW w:w="2701" w:type="dxa"/>
             <w:vAlign w:val="bottom"/>
           </w:tcPr>
           <w:p>
@@ -4036,7 +4079,7 @@
         </w:tc>
         <w:tc>
           <w:tcPr>
-            <w:tcW w:w="1185" w:type="dxa"/>
+            <w:tcW w:w="1134" w:type="dxa"/>
             <w:vAlign w:val="bottom"/>
           </w:tcPr>
           <w:p>
@@ -4047,14 +4090,18 @@
         </w:tc>
         <w:tc>
           <w:tcPr>
-            <w:tcW w:w="3136" w:type="dxa"/>
-            <w:vAlign w:val="bottom"/>
-          </w:tcPr>
-          <w:p/>
-        </w:tc>
-        <w:tc>
-          <w:tcPr>
-            <w:tcW w:w="1231" w:type="dxa"/>
+            <w:tcW w:w="2895" w:type="dxa"/>
+            <w:vAlign w:val="bottom"/>
+          </w:tcPr>
+          <w:p>
+            <w:r>
+              <w:t>The status of the transportation vehicle upon arrival.</w:t>
+            </w:r>
+          </w:p>
+        </w:tc>
+        <w:tc>
+          <w:tcPr>
+            <w:tcW w:w="1199" w:type="dxa"/>
             <w:vAlign w:val="bottom"/>
           </w:tcPr>
           <w:p>
@@ -4065,36 +4112,37 @@
         </w:tc>
         <w:tc>
           <w:tcPr>
-            <w:tcW w:w="1078" w:type="dxa"/>
-            <w:vAlign w:val="bottom"/>
-          </w:tcPr>
-          <w:p>
-            <w:r>
-              <w:t>No</w:t>
-            </w:r>
-          </w:p>
-        </w:tc>
-        <w:tc>
-          <w:tcPr>
-            <w:tcW w:w="1609" w:type="dxa"/>
-            <w:vAlign w:val="bottom"/>
-          </w:tcPr>
-          <w:p>
-            <w:r>
-              <w:t>No</w:t>
-            </w:r>
-          </w:p>
-        </w:tc>
-      </w:tr>
-      <w:tr>
-        <w:tc>
-          <w:tcPr>
-            <w:tcW w:w="2286" w:type="dxa"/>
+            <w:tcW w:w="1063" w:type="dxa"/>
+            <w:vAlign w:val="bottom"/>
+          </w:tcPr>
+          <w:p>
+            <w:r>
+              <w:t>No</w:t>
+            </w:r>
+          </w:p>
+        </w:tc>
+        <w:tc>
+          <w:tcPr>
+            <w:tcW w:w="1533" w:type="dxa"/>
+            <w:vAlign w:val="bottom"/>
+          </w:tcPr>
+          <w:p>
+            <w:r>
+              <w:t>No</w:t>
+            </w:r>
+          </w:p>
+        </w:tc>
+      </w:tr>
+      <w:tr>
+        <w:tc>
+          <w:tcPr>
+            <w:tcW w:w="2701" w:type="dxa"/>
             <w:vAlign w:val="bottom"/>
           </w:tcPr>
           <w:p>
             <w:proofErr w:type="spellStart"/>
             <w:r>
+              <w:lastRenderedPageBreak/>
               <w:t>maritime_status_departure</w:t>
             </w:r>
             <w:proofErr w:type="spellEnd"/>
@@ -4102,7 +4150,7 @@
         </w:tc>
         <w:tc>
           <w:tcPr>
-            <w:tcW w:w="1185" w:type="dxa"/>
+            <w:tcW w:w="1134" w:type="dxa"/>
             <w:vAlign w:val="bottom"/>
           </w:tcPr>
           <w:p>
@@ -4113,14 +4161,21 @@
         </w:tc>
         <w:tc>
           <w:tcPr>
-            <w:tcW w:w="3136" w:type="dxa"/>
-            <w:vAlign w:val="bottom"/>
-          </w:tcPr>
-          <w:p/>
-        </w:tc>
-        <w:tc>
-          <w:tcPr>
-            <w:tcW w:w="1231" w:type="dxa"/>
+            <w:tcW w:w="2895" w:type="dxa"/>
+            <w:vAlign w:val="bottom"/>
+          </w:tcPr>
+          <w:p>
+            <w:r>
+              <w:t xml:space="preserve">The status of the transportation vehicle upon </w:t>
+            </w:r>
+            <w:r>
+              <w:t>departure.</w:t>
+            </w:r>
+          </w:p>
+        </w:tc>
+        <w:tc>
+          <w:tcPr>
+            <w:tcW w:w="1199" w:type="dxa"/>
             <w:vAlign w:val="bottom"/>
           </w:tcPr>
           <w:p>
@@ -4131,421 +4186,25 @@
         </w:tc>
         <w:tc>
           <w:tcPr>
-            <w:tcW w:w="1078" w:type="dxa"/>
-            <w:vAlign w:val="bottom"/>
-          </w:tcPr>
-          <w:p>
-            <w:r>
-              <w:t>No</w:t>
-            </w:r>
-          </w:p>
-        </w:tc>
-        <w:tc>
-          <w:tcPr>
-            <w:tcW w:w="1609" w:type="dxa"/>
-            <w:vAlign w:val="bottom"/>
-          </w:tcPr>
-          <w:p>
-            <w:r>
-              <w:t>No</w:t>
-            </w:r>
-          </w:p>
-        </w:tc>
-      </w:tr>
-      <w:tr>
-        <w:tc>
-          <w:tcPr>
-            <w:tcW w:w="2286" w:type="dxa"/>
-            <w:vAlign w:val="bottom"/>
-          </w:tcPr>
-          <w:p/>
-        </w:tc>
-        <w:tc>
-          <w:tcPr>
-            <w:tcW w:w="1185" w:type="dxa"/>
-            <w:vAlign w:val="bottom"/>
-          </w:tcPr>
-          <w:p/>
-        </w:tc>
-        <w:tc>
-          <w:tcPr>
-            <w:tcW w:w="3136" w:type="dxa"/>
-            <w:vAlign w:val="bottom"/>
-          </w:tcPr>
-          <w:p/>
-        </w:tc>
-        <w:tc>
-          <w:tcPr>
-            <w:tcW w:w="1231" w:type="dxa"/>
-            <w:vAlign w:val="bottom"/>
-          </w:tcPr>
-          <w:p/>
-        </w:tc>
-        <w:tc>
-          <w:tcPr>
-            <w:tcW w:w="1078" w:type="dxa"/>
-            <w:vAlign w:val="bottom"/>
-          </w:tcPr>
-          <w:p/>
-        </w:tc>
-        <w:tc>
-          <w:tcPr>
-            <w:tcW w:w="1609" w:type="dxa"/>
-            <w:vAlign w:val="bottom"/>
-          </w:tcPr>
-          <w:p/>
-        </w:tc>
-      </w:tr>
-      <w:tr>
-        <w:tc>
-          <w:tcPr>
-            <w:tcW w:w="2286" w:type="dxa"/>
-            <w:vAlign w:val="bottom"/>
-          </w:tcPr>
-          <w:p/>
-        </w:tc>
-        <w:tc>
-          <w:tcPr>
-            <w:tcW w:w="1185" w:type="dxa"/>
-            <w:vAlign w:val="bottom"/>
-          </w:tcPr>
-          <w:p/>
-        </w:tc>
-        <w:tc>
-          <w:tcPr>
-            <w:tcW w:w="3136" w:type="dxa"/>
-            <w:vAlign w:val="bottom"/>
-          </w:tcPr>
-          <w:p/>
-        </w:tc>
-        <w:tc>
-          <w:tcPr>
-            <w:tcW w:w="1231" w:type="dxa"/>
-            <w:vAlign w:val="bottom"/>
-          </w:tcPr>
-          <w:p/>
-        </w:tc>
-        <w:tc>
-          <w:tcPr>
-            <w:tcW w:w="1078" w:type="dxa"/>
-            <w:vAlign w:val="bottom"/>
-          </w:tcPr>
-          <w:p/>
-        </w:tc>
-        <w:tc>
-          <w:tcPr>
-            <w:tcW w:w="1609" w:type="dxa"/>
-            <w:vAlign w:val="bottom"/>
-          </w:tcPr>
-          <w:p/>
-        </w:tc>
-      </w:tr>
-      <w:tr>
-        <w:tc>
-          <w:tcPr>
-            <w:tcW w:w="2286" w:type="dxa"/>
-            <w:vAlign w:val="bottom"/>
-          </w:tcPr>
-          <w:p/>
-        </w:tc>
-        <w:tc>
-          <w:tcPr>
-            <w:tcW w:w="1185" w:type="dxa"/>
-            <w:vAlign w:val="bottom"/>
-          </w:tcPr>
-          <w:p/>
-        </w:tc>
-        <w:tc>
-          <w:tcPr>
-            <w:tcW w:w="3136" w:type="dxa"/>
-            <w:vAlign w:val="bottom"/>
-          </w:tcPr>
-          <w:p/>
-        </w:tc>
-        <w:tc>
-          <w:tcPr>
-            <w:tcW w:w="1231" w:type="dxa"/>
-            <w:vAlign w:val="bottom"/>
-          </w:tcPr>
-          <w:p/>
-        </w:tc>
-        <w:tc>
-          <w:tcPr>
-            <w:tcW w:w="1078" w:type="dxa"/>
-            <w:vAlign w:val="bottom"/>
-          </w:tcPr>
-          <w:p/>
-        </w:tc>
-        <w:tc>
-          <w:tcPr>
-            <w:tcW w:w="1609" w:type="dxa"/>
-            <w:vAlign w:val="bottom"/>
-          </w:tcPr>
-          <w:p/>
-        </w:tc>
-      </w:tr>
-      <w:tr>
-        <w:tc>
-          <w:tcPr>
-            <w:tcW w:w="2286" w:type="dxa"/>
-            <w:vAlign w:val="bottom"/>
-          </w:tcPr>
-          <w:p/>
-        </w:tc>
-        <w:tc>
-          <w:tcPr>
-            <w:tcW w:w="1185" w:type="dxa"/>
-            <w:vAlign w:val="bottom"/>
-          </w:tcPr>
-          <w:p/>
-        </w:tc>
-        <w:tc>
-          <w:tcPr>
-            <w:tcW w:w="3136" w:type="dxa"/>
-            <w:vAlign w:val="bottom"/>
-          </w:tcPr>
-          <w:p/>
-        </w:tc>
-        <w:tc>
-          <w:tcPr>
-            <w:tcW w:w="1231" w:type="dxa"/>
-            <w:vAlign w:val="bottom"/>
-          </w:tcPr>
-          <w:p/>
-        </w:tc>
-        <w:tc>
-          <w:tcPr>
-            <w:tcW w:w="1078" w:type="dxa"/>
-            <w:vAlign w:val="bottom"/>
-          </w:tcPr>
-          <w:p/>
-        </w:tc>
-        <w:tc>
-          <w:tcPr>
-            <w:tcW w:w="1609" w:type="dxa"/>
-            <w:vAlign w:val="bottom"/>
-          </w:tcPr>
-          <w:p/>
-        </w:tc>
-      </w:tr>
-      <w:tr>
-        <w:tc>
-          <w:tcPr>
-            <w:tcW w:w="2286" w:type="dxa"/>
-            <w:vAlign w:val="bottom"/>
-          </w:tcPr>
-          <w:p/>
-        </w:tc>
-        <w:tc>
-          <w:tcPr>
-            <w:tcW w:w="1185" w:type="dxa"/>
-            <w:vAlign w:val="bottom"/>
-          </w:tcPr>
-          <w:p/>
-        </w:tc>
-        <w:tc>
-          <w:tcPr>
-            <w:tcW w:w="3136" w:type="dxa"/>
-            <w:vAlign w:val="bottom"/>
-          </w:tcPr>
-          <w:p/>
-        </w:tc>
-        <w:tc>
-          <w:tcPr>
-            <w:tcW w:w="1231" w:type="dxa"/>
-            <w:vAlign w:val="bottom"/>
-          </w:tcPr>
-          <w:p/>
-        </w:tc>
-        <w:tc>
-          <w:tcPr>
-            <w:tcW w:w="1078" w:type="dxa"/>
-            <w:vAlign w:val="bottom"/>
-          </w:tcPr>
-          <w:p/>
-        </w:tc>
-        <w:tc>
-          <w:tcPr>
-            <w:tcW w:w="1609" w:type="dxa"/>
-            <w:vAlign w:val="bottom"/>
-          </w:tcPr>
-          <w:p/>
-        </w:tc>
-      </w:tr>
-      <w:tr>
-        <w:tc>
-          <w:tcPr>
-            <w:tcW w:w="2286" w:type="dxa"/>
-            <w:vAlign w:val="bottom"/>
-          </w:tcPr>
-          <w:p/>
-        </w:tc>
-        <w:tc>
-          <w:tcPr>
-            <w:tcW w:w="1185" w:type="dxa"/>
-            <w:vAlign w:val="bottom"/>
-          </w:tcPr>
-          <w:p/>
-        </w:tc>
-        <w:tc>
-          <w:tcPr>
-            <w:tcW w:w="3136" w:type="dxa"/>
-            <w:vAlign w:val="bottom"/>
-          </w:tcPr>
-          <w:p/>
-        </w:tc>
-        <w:tc>
-          <w:tcPr>
-            <w:tcW w:w="1231" w:type="dxa"/>
-            <w:vAlign w:val="bottom"/>
-          </w:tcPr>
-          <w:p/>
-        </w:tc>
-        <w:tc>
-          <w:tcPr>
-            <w:tcW w:w="1078" w:type="dxa"/>
-            <w:vAlign w:val="bottom"/>
-          </w:tcPr>
-          <w:p/>
-        </w:tc>
-        <w:tc>
-          <w:tcPr>
-            <w:tcW w:w="1609" w:type="dxa"/>
-            <w:vAlign w:val="bottom"/>
-          </w:tcPr>
-          <w:p/>
-        </w:tc>
-      </w:tr>
-      <w:tr>
-        <w:tc>
-          <w:tcPr>
-            <w:tcW w:w="2286" w:type="dxa"/>
-            <w:vAlign w:val="bottom"/>
-          </w:tcPr>
-          <w:p/>
-        </w:tc>
-        <w:tc>
-          <w:tcPr>
-            <w:tcW w:w="1185" w:type="dxa"/>
-            <w:vAlign w:val="bottom"/>
-          </w:tcPr>
-          <w:p/>
-        </w:tc>
-        <w:tc>
-          <w:tcPr>
-            <w:tcW w:w="3136" w:type="dxa"/>
-            <w:vAlign w:val="bottom"/>
-          </w:tcPr>
-          <w:p/>
-        </w:tc>
-        <w:tc>
-          <w:tcPr>
-            <w:tcW w:w="1231" w:type="dxa"/>
-            <w:vAlign w:val="bottom"/>
-          </w:tcPr>
-          <w:p/>
-        </w:tc>
-        <w:tc>
-          <w:tcPr>
-            <w:tcW w:w="1078" w:type="dxa"/>
-            <w:vAlign w:val="bottom"/>
-          </w:tcPr>
-          <w:p/>
-        </w:tc>
-        <w:tc>
-          <w:tcPr>
-            <w:tcW w:w="1609" w:type="dxa"/>
-            <w:vAlign w:val="bottom"/>
-          </w:tcPr>
-          <w:p/>
-        </w:tc>
-      </w:tr>
-      <w:tr>
-        <w:tc>
-          <w:tcPr>
-            <w:tcW w:w="2286" w:type="dxa"/>
-            <w:vAlign w:val="bottom"/>
-          </w:tcPr>
-          <w:p/>
-        </w:tc>
-        <w:tc>
-          <w:tcPr>
-            <w:tcW w:w="1185" w:type="dxa"/>
-            <w:vAlign w:val="bottom"/>
-          </w:tcPr>
-          <w:p/>
-        </w:tc>
-        <w:tc>
-          <w:tcPr>
-            <w:tcW w:w="3136" w:type="dxa"/>
-            <w:vAlign w:val="bottom"/>
-          </w:tcPr>
-          <w:p/>
-        </w:tc>
-        <w:tc>
-          <w:tcPr>
-            <w:tcW w:w="1231" w:type="dxa"/>
-            <w:vAlign w:val="bottom"/>
-          </w:tcPr>
-          <w:p/>
-        </w:tc>
-        <w:tc>
-          <w:tcPr>
-            <w:tcW w:w="1078" w:type="dxa"/>
-            <w:vAlign w:val="bottom"/>
-          </w:tcPr>
-          <w:p/>
-        </w:tc>
-        <w:tc>
-          <w:tcPr>
-            <w:tcW w:w="1609" w:type="dxa"/>
-            <w:vAlign w:val="bottom"/>
-          </w:tcPr>
-          <w:p/>
-        </w:tc>
-      </w:tr>
-      <w:tr>
-        <w:tc>
-          <w:tcPr>
-            <w:tcW w:w="2286" w:type="dxa"/>
-            <w:vAlign w:val="bottom"/>
-          </w:tcPr>
-          <w:p/>
-        </w:tc>
-        <w:tc>
-          <w:tcPr>
-            <w:tcW w:w="1185" w:type="dxa"/>
-            <w:vAlign w:val="bottom"/>
-          </w:tcPr>
-          <w:p/>
-        </w:tc>
-        <w:tc>
-          <w:tcPr>
-            <w:tcW w:w="3136" w:type="dxa"/>
-            <w:vAlign w:val="bottom"/>
-          </w:tcPr>
-          <w:p/>
-        </w:tc>
-        <w:tc>
-          <w:tcPr>
-            <w:tcW w:w="1231" w:type="dxa"/>
-            <w:vAlign w:val="bottom"/>
-          </w:tcPr>
-          <w:p/>
-        </w:tc>
-        <w:tc>
-          <w:tcPr>
-            <w:tcW w:w="1078" w:type="dxa"/>
-            <w:vAlign w:val="bottom"/>
-          </w:tcPr>
-          <w:p/>
-        </w:tc>
-        <w:tc>
-          <w:tcPr>
-            <w:tcW w:w="1609" w:type="dxa"/>
-            <w:vAlign w:val="bottom"/>
-          </w:tcPr>
-          <w:p/>
+            <w:tcW w:w="1063" w:type="dxa"/>
+            <w:vAlign w:val="bottom"/>
+          </w:tcPr>
+          <w:p>
+            <w:r>
+              <w:t>No</w:t>
+            </w:r>
+          </w:p>
+        </w:tc>
+        <w:tc>
+          <w:tcPr>
+            <w:tcW w:w="1533" w:type="dxa"/>
+            <w:vAlign w:val="bottom"/>
+          </w:tcPr>
+          <w:p>
+            <w:r>
+              <w:t>No</w:t>
+            </w:r>
+          </w:p>
         </w:tc>
       </w:tr>
     </w:tbl>
@@ -5320,4 +4979,24 @@
     </a:ext>
   </a:extLst>
 </a:theme>
+</file>
+
+<file path=word/webextensions/taskpanes.xml><?xml version="1.0" encoding="utf-8"?>
+<wetp:taskpanes xmlns:wetp="http://schemas.microsoft.com/office/webextensions/taskpanes/2010/11">
+  <wetp:taskpane dockstate="right" visibility="0" width="350" row="0">
+    <wetp:webextensionref xmlns:r="http://schemas.openxmlformats.org/officeDocument/2006/relationships" r:id="rId1"/>
+  </wetp:taskpane>
+</wetp:taskpanes>
+</file>
+
+<file path=word/webextensions/webextension1.xml><?xml version="1.0" encoding="utf-8"?>
+<we:webextension xmlns:we="http://schemas.microsoft.com/office/webextensions/webextension/2010/11" id="{5CC31E16-6126-4347-81F0-349809A726EE}">
+  <we:reference id="wa200001011" version="1.2.0.0" store="en-US" storeType="OMEX"/>
+  <we:alternateReferences>
+    <we:reference id="WA200001011" version="1.2.0.0" store="" storeType="OMEX"/>
+  </we:alternateReferences>
+  <we:properties/>
+  <we:bindings/>
+  <we:snapshot xmlns:r="http://schemas.openxmlformats.org/officeDocument/2006/relationships"/>
+</we:webextension>
 </file>
</xml_diff>